<commit_message>
added section on cluster stability RE folds
</commit_message>
<xml_diff>
--- a/Final_Report_NK_edit.docx
+++ b/Final_Report_NK_edit.docx
@@ -1,6 +1,6 @@
 
 <file path=word/document.xml><?xml version="1.0" encoding="utf-8"?>
-<w:document xmlns:wpc="http://schemas.microsoft.com/office/word/2010/wordprocessingCanvas" xmlns:mo="http://schemas.microsoft.com/office/mac/office/2008/main" xmlns:mc="http://schemas.openxmlformats.org/markup-compatibility/2006" xmlns:mv="urn:schemas-microsoft-com:mac:vml" xmlns:o="urn:schemas-microsoft-com:office:office" xmlns:r="http://schemas.openxmlformats.org/officeDocument/2006/relationships" xmlns:m="http://schemas.openxmlformats.org/officeDocument/2006/math" xmlns:v="urn:schemas-microsoft-com:vml" xmlns:wp14="http://schemas.microsoft.com/office/word/2010/wordprocessingDrawing" xmlns:wp="http://schemas.openxmlformats.org/drawingml/2006/wordprocessingDrawing" xmlns:w10="urn:schemas-microsoft-com:office:word" xmlns:w="http://schemas.openxmlformats.org/wordprocessingml/2006/main" xmlns:w14="http://schemas.microsoft.com/office/word/2010/wordml" xmlns:wpg="http://schemas.microsoft.com/office/word/2010/wordprocessingGroup" xmlns:wpi="http://schemas.microsoft.com/office/word/2010/wordprocessingInk" xmlns:wne="http://schemas.microsoft.com/office/word/2006/wordml" xmlns:wps="http://schemas.microsoft.com/office/word/2010/wordprocessingShape" mc:Ignorable="w14 wp14">
+<w:document xmlns:wpc="http://schemas.microsoft.com/office/word/2010/wordprocessingCanvas" xmlns:cx="http://schemas.microsoft.com/office/drawing/2014/chartex" xmlns:cx1="http://schemas.microsoft.com/office/drawing/2015/9/8/chartex" xmlns:cx2="http://schemas.microsoft.com/office/drawing/2015/10/21/chartex" xmlns:cx3="http://schemas.microsoft.com/office/drawing/2016/5/9/chartex" xmlns:cx4="http://schemas.microsoft.com/office/drawing/2016/5/10/chartex" xmlns:cx5="http://schemas.microsoft.com/office/drawing/2016/5/11/chartex" xmlns:cx6="http://schemas.microsoft.com/office/drawing/2016/5/12/chartex" xmlns:cx7="http://schemas.microsoft.com/office/drawing/2016/5/13/chartex" xmlns:cx8="http://schemas.microsoft.com/office/drawing/2016/5/14/chartex" xmlns:mc="http://schemas.openxmlformats.org/markup-compatibility/2006" xmlns:aink="http://schemas.microsoft.com/office/drawing/2016/ink" xmlns:am3d="http://schemas.microsoft.com/office/drawing/2017/model3d" xmlns:o="urn:schemas-microsoft-com:office:office" xmlns:r="http://schemas.openxmlformats.org/officeDocument/2006/relationships" xmlns:m="http://schemas.openxmlformats.org/officeDocument/2006/math" xmlns:v="urn:schemas-microsoft-com:vml" xmlns:wp14="http://schemas.microsoft.com/office/word/2010/wordprocessingDrawing" xmlns:wp="http://schemas.openxmlformats.org/drawingml/2006/wordprocessingDrawing" xmlns:w10="urn:schemas-microsoft-com:office:word" xmlns:w="http://schemas.openxmlformats.org/wordprocessingml/2006/main" xmlns:w14="http://schemas.microsoft.com/office/word/2010/wordml" xmlns:w15="http://schemas.microsoft.com/office/word/2012/wordml" xmlns:w16cex="http://schemas.microsoft.com/office/word/2018/wordml/cex" xmlns:w16cid="http://schemas.microsoft.com/office/word/2016/wordml/cid" xmlns:w16="http://schemas.microsoft.com/office/word/2018/wordml" xmlns:w16se="http://schemas.microsoft.com/office/word/2015/wordml/symex" xmlns:wpg="http://schemas.microsoft.com/office/word/2010/wordprocessingGroup" xmlns:wpi="http://schemas.microsoft.com/office/word/2010/wordprocessingInk" xmlns:wne="http://schemas.microsoft.com/office/word/2006/wordml" xmlns:wps="http://schemas.microsoft.com/office/word/2010/wordprocessingShape" mc:Ignorable="w14 w15 w16se w16cid w16 w16cex wp14">
   <w:body>
     <w:p>
       <w:pPr>
@@ -102,43 +102,7 @@
           <w:sz w:val="22"/>
           <w:szCs w:val="22"/>
         </w:rPr>
-        <w:t xml:space="preserve"> </w:t>
-      </w:r>
-      <w:proofErr w:type="spellStart"/>
-      <w:r>
-        <w:rPr>
-          <w:rFonts w:ascii="Calibri" w:hAnsi="Calibri" w:cs="Calibri"/>
-          <w:sz w:val="22"/>
-          <w:szCs w:val="22"/>
-        </w:rPr>
-        <w:t>superpopulation</w:t>
-      </w:r>
-      <w:proofErr w:type="spellEnd"/>
-      <w:r>
-        <w:rPr>
-          <w:rFonts w:ascii="Calibri" w:hAnsi="Calibri" w:cs="Calibri"/>
-          <w:sz w:val="22"/>
-          <w:szCs w:val="22"/>
-        </w:rPr>
-        <w:t xml:space="preserve"> using the genotype data (SNPs) available for four genes: aldehyde dehydrogenase (ALDH2), cyclic adenosine monophosphate responsive element binding protein 1 (CREB1), </w:t>
-      </w:r>
-      <w:proofErr w:type="spellStart"/>
-      <w:r>
-        <w:rPr>
-          <w:rFonts w:ascii="Calibri" w:hAnsi="Calibri" w:cs="Calibri"/>
-          <w:sz w:val="22"/>
-          <w:szCs w:val="22"/>
-        </w:rPr>
-        <w:t>oculocutaneous</w:t>
-      </w:r>
-      <w:proofErr w:type="spellEnd"/>
-      <w:r>
-        <w:rPr>
-          <w:rFonts w:ascii="Calibri" w:hAnsi="Calibri" w:cs="Calibri"/>
-          <w:sz w:val="22"/>
-          <w:szCs w:val="22"/>
-        </w:rPr>
-        <w:t xml:space="preserve"> albinism type 2 (OCA2), and solute carrier family 45 member 2 (SLC45A2). </w:t>
+        <w:t xml:space="preserve"> superpopulation using the genotype data (SNPs) available for four genes: aldehyde dehydrogenase (ALDH2), cyclic adenosine monophosphate responsive element binding protein 1 (CREB1), oculocutaneous albinism type 2 (OCA2), and solute carrier family 45 member 2 (SLC45A2). </w:t>
       </w:r>
       <w:r>
         <w:rPr>
@@ -192,25 +156,7 @@
           <w:sz w:val="22"/>
           <w:szCs w:val="22"/>
         </w:rPr>
-        <w:t xml:space="preserve">are some of the most prevalent race-specific human </w:t>
-      </w:r>
-      <w:proofErr w:type="spellStart"/>
-      <w:r>
-        <w:rPr>
-          <w:rFonts w:ascii="Calibri" w:hAnsi="Calibri" w:cs="Calibri"/>
-          <w:sz w:val="22"/>
-          <w:szCs w:val="22"/>
-        </w:rPr>
-        <w:t>enzymopathies</w:t>
-      </w:r>
-      <w:proofErr w:type="spellEnd"/>
-      <w:r>
-        <w:rPr>
-          <w:rFonts w:ascii="Calibri" w:hAnsi="Calibri" w:cs="Calibri"/>
-          <w:sz w:val="22"/>
-          <w:szCs w:val="22"/>
-        </w:rPr>
-        <w:t xml:space="preserve">, potentially contributing to a number of diseases such as diabetes, osteoporosis, cancer, and cardiovascular disease (Chen et al., 2020). One such ALDH2 mutation, ALDH2*2, has been characterized as an East Asian-specific polymorphism (Chen et al., 2020). </w:t>
+        <w:t xml:space="preserve">are some of the most prevalent race-specific human enzymopathies, potentially contributing to a number of diseases such as diabetes, osteoporosis, cancer, and cardiovascular disease (Chen et al., 2020). One such ALDH2 mutation, ALDH2*2, has been characterized as an East Asian-specific polymorphism (Chen et al., 2020). </w:t>
       </w:r>
       <w:r>
         <w:rPr>
@@ -246,25 +192,25 @@
           <w:sz w:val="22"/>
           <w:szCs w:val="22"/>
         </w:rPr>
-        <w:t xml:space="preserve"> SNPs associated with increased susceptibility to MDD have been shown to be prevalent in Europeans but largely absent in East Asian Populations (Li et al., 2014). OCA2 and SLC45A2 are both involved in pigmentation, and different variants of each have been selected in Europe and East Asia (Edwards et al., 2010; Murray  et al., 2015; </w:t>
-      </w:r>
-      <w:proofErr w:type="spellStart"/>
+        <w:t xml:space="preserve"> SNPs associated with increased susceptibility to MDD have been shown to be prevalent in Europeans but largely absent in East Asian Populations (Li et al., 2014). OCA2 and SLC45A2 are both involved in pigmentation, and different variants of each have been selected in Europe and East Asia (Edwards et al., 2010; </w:t>
+      </w:r>
+      <w:proofErr w:type="gramStart"/>
       <w:r>
         <w:rPr>
           <w:rFonts w:ascii="Calibri" w:hAnsi="Calibri" w:cs="Calibri"/>
           <w:sz w:val="22"/>
           <w:szCs w:val="22"/>
         </w:rPr>
-        <w:t>Quillen</w:t>
-      </w:r>
-      <w:proofErr w:type="spellEnd"/>
+        <w:t>Murray  et al.</w:t>
+      </w:r>
+      <w:proofErr w:type="gramEnd"/>
       <w:r>
         <w:rPr>
           <w:rFonts w:ascii="Calibri" w:hAnsi="Calibri" w:cs="Calibri"/>
           <w:sz w:val="22"/>
           <w:szCs w:val="22"/>
         </w:rPr>
-        <w:t xml:space="preserve"> et al., 2018).</w:t>
+        <w:t>, 2015; Quillen et al., 2018).</w:t>
       </w:r>
     </w:p>
     <w:p>
@@ -333,7 +279,7 @@
           <w:lang w:val="en-US"/>
         </w:rPr>
         <w:drawing>
-          <wp:inline distT="0" distB="0" distL="0" distR="0" wp14:anchorId="352C6DBA" wp14:editId="047A4646">
+          <wp:inline distT="0" distB="0" distL="0" distR="0" wp14:anchorId="6667A441" wp14:editId="31154454">
             <wp:extent cx="5603240" cy="2128723"/>
             <wp:effectExtent l="0" t="0" r="10160" b="5080"/>
             <wp:docPr id="5" name="Picture 2"/>
@@ -374,7 +320,7 @@
                     </a:ln>
                     <a:extLst>
                       <a:ext uri="{53640926-AAD7-44d8-BBD7-CCE9431645EC}">
-                        <a14:shadowObscured xmlns:a14="http://schemas.microsoft.com/office/drawing/2010/main"/>
+                        <a14:shadowObscured xmlns:a14="http://schemas.microsoft.com/office/drawing/2010/main" xmlns:w="http://schemas.openxmlformats.org/wordprocessingml/2006/main" xmlns:w10="urn:schemas-microsoft-com:office:word" xmlns:v="urn:schemas-microsoft-com:vml" xmlns:o="urn:schemas-microsoft-com:office:office" xmlns:mv="urn:schemas-microsoft-com:mac:vml" xmlns:mo="http://schemas.microsoft.com/office/mac/office/2008/main" xmlns=""/>
                       </a:ext>
                     </a:extLst>
                   </pic:spPr>
@@ -690,7 +636,7 @@
           <w:sz w:val="22"/>
           <w:szCs w:val="22"/>
         </w:rPr>
-        <w:t xml:space="preserve"> et al., 2012). Agglomerative hierarchical clustering was also performed </w:t>
+        <w:t xml:space="preserve"> et al., 2012). Agglomerative hierarchical clustering was also performed performed on the top three principal components using </w:t>
       </w:r>
       <w:proofErr w:type="spellStart"/>
       <w:r>
@@ -699,7 +645,7 @@
           <w:sz w:val="22"/>
           <w:szCs w:val="22"/>
         </w:rPr>
-        <w:t>performed</w:t>
+        <w:t>euclidean</w:t>
       </w:r>
       <w:proofErr w:type="spellEnd"/>
       <w:r>
@@ -708,7 +654,7 @@
           <w:sz w:val="22"/>
           <w:szCs w:val="22"/>
         </w:rPr>
-        <w:t xml:space="preserve"> on the top three principal components using </w:t>
+        <w:t xml:space="preserve"> distance and average linkage (to reduce sensitivity to outliers) as previously employed for variant analysis (</w:t>
       </w:r>
       <w:proofErr w:type="spellStart"/>
       <w:r>
@@ -717,7 +663,7 @@
           <w:sz w:val="22"/>
           <w:szCs w:val="22"/>
         </w:rPr>
-        <w:t>euclidean</w:t>
+        <w:t>Spuesens</w:t>
       </w:r>
       <w:proofErr w:type="spellEnd"/>
       <w:r>
@@ -726,43 +672,25 @@
           <w:sz w:val="22"/>
           <w:szCs w:val="22"/>
         </w:rPr>
-        <w:t xml:space="preserve"> distance and average linkage (to reduce sensitivity to outliers) as previously employed for variant analysis (</w:t>
-      </w:r>
-      <w:proofErr w:type="spellStart"/>
-      <w:r>
-        <w:rPr>
-          <w:rFonts w:ascii="Calibri" w:hAnsi="Calibri"/>
-          <w:sz w:val="22"/>
-          <w:szCs w:val="22"/>
-        </w:rPr>
-        <w:t>Spuesens</w:t>
-      </w:r>
-      <w:proofErr w:type="spellEnd"/>
-      <w:r>
-        <w:rPr>
-          <w:rFonts w:ascii="Calibri" w:hAnsi="Calibri"/>
-          <w:sz w:val="22"/>
-          <w:szCs w:val="22"/>
-        </w:rPr>
-        <w:t xml:space="preserve"> et al., 2016). K-means, which was chosen over k-</w:t>
-      </w:r>
-      <w:proofErr w:type="spellStart"/>
-      <w:r>
-        <w:rPr>
-          <w:rFonts w:ascii="Calibri" w:hAnsi="Calibri"/>
-          <w:sz w:val="22"/>
-          <w:szCs w:val="22"/>
-        </w:rPr>
-        <w:t>medoids</w:t>
-      </w:r>
-      <w:proofErr w:type="spellEnd"/>
-      <w:r>
-        <w:rPr>
-          <w:rFonts w:ascii="Calibri" w:hAnsi="Calibri"/>
-          <w:sz w:val="22"/>
-          <w:szCs w:val="22"/>
-        </w:rPr>
-        <w:t xml:space="preserve"> because the former scales better to large datasets, was performed on the top 3 PCs. The optimal number of clusters was determined to be 2 using the gap statistic method and elbow method. Nevertheless, k-means clustering was performed for multiple values of k (2,3, and 4) each with 25 different seeding algorithms in order to look for cluster stability and previously unobserved structure in the data. To further examine cluster stability, the aforementioned was repeated for k=2 on perturbed observations by dividing the data into 5 folds and excluding one fold from each clustering analysis.</w:t>
+        <w:t xml:space="preserve"> et al., 2016). K-means, which was chosen over k-medoids because the former scales better to large datasets, was performed on the top 3 PCs. The optimal number of clusters was determined to be 2 using the gap statistic method and elbow method. Nevertheless, k-means clustering was performed for multiple values of k (2,3, and 4) each with 25 different seeding algorithms in order to look for cluster stability and previously unobserved structure in the data. To further examine cluster stability, the aforementioned was repeated for k=2 on perturbed observations by dividing the data into 5 folds and excluding </w:t>
+      </w:r>
+      <w:proofErr w:type="gramStart"/>
+      <w:r>
+        <w:rPr>
+          <w:rFonts w:ascii="Calibri" w:hAnsi="Calibri"/>
+          <w:sz w:val="22"/>
+          <w:szCs w:val="22"/>
+        </w:rPr>
+        <w:t>one fold</w:t>
+      </w:r>
+      <w:proofErr w:type="gramEnd"/>
+      <w:r>
+        <w:rPr>
+          <w:rFonts w:ascii="Calibri" w:hAnsi="Calibri"/>
+          <w:sz w:val="22"/>
+          <w:szCs w:val="22"/>
+        </w:rPr>
+        <w:t xml:space="preserve"> from each clustering analysis.</w:t>
       </w:r>
     </w:p>
     <w:p>
@@ -905,15 +833,60 @@
           <w:sz w:val="22"/>
           <w:szCs w:val="22"/>
         </w:rPr>
-        <w:t xml:space="preserve"> of 0.03092 (AUC = 0.9997; # features = 26), and a lambda.1se of 0.04923 (AUC  = 0.9996; # features = 11). Overall, there was very good model performance for lambda values bet</w:t>
-      </w:r>
-      <w:r>
-        <w:rPr>
-          <w:rFonts w:ascii="Calibri" w:hAnsi="Calibri"/>
-          <w:sz w:val="22"/>
-          <w:szCs w:val="22"/>
-        </w:rPr>
-        <w:t>ween log(-1) and log(-5) (Fig. 2A</w:t>
+        <w:t xml:space="preserve"> of 0.03092 (AUC = 0.9997; # features = 26), and a lambda.1se of 0.04923 (</w:t>
+      </w:r>
+      <w:proofErr w:type="gramStart"/>
+      <w:r>
+        <w:rPr>
+          <w:rFonts w:ascii="Calibri" w:hAnsi="Calibri"/>
+          <w:sz w:val="22"/>
+          <w:szCs w:val="22"/>
+        </w:rPr>
+        <w:t>AUC  =</w:t>
+      </w:r>
+      <w:proofErr w:type="gramEnd"/>
+      <w:r>
+        <w:rPr>
+          <w:rFonts w:ascii="Calibri" w:hAnsi="Calibri"/>
+          <w:sz w:val="22"/>
+          <w:szCs w:val="22"/>
+        </w:rPr>
+        <w:t xml:space="preserve"> 0.9996; # features = 11). Overall, there was </w:t>
+      </w:r>
+      <w:r>
+        <w:rPr>
+          <w:rFonts w:ascii="Calibri" w:hAnsi="Calibri"/>
+          <w:sz w:val="22"/>
+          <w:szCs w:val="22"/>
+        </w:rPr>
+        <w:lastRenderedPageBreak/>
+        <w:t>very good model performance for lambda values bet</w:t>
+      </w:r>
+      <w:r>
+        <w:rPr>
+          <w:rFonts w:ascii="Calibri" w:hAnsi="Calibri"/>
+          <w:sz w:val="22"/>
+          <w:szCs w:val="22"/>
+        </w:rPr>
+        <w:t xml:space="preserve">ween </w:t>
+      </w:r>
+      <w:proofErr w:type="gramStart"/>
+      <w:r>
+        <w:rPr>
+          <w:rFonts w:ascii="Calibri" w:hAnsi="Calibri"/>
+          <w:sz w:val="22"/>
+          <w:szCs w:val="22"/>
+        </w:rPr>
+        <w:t>log(</w:t>
+      </w:r>
+      <w:proofErr w:type="gramEnd"/>
+      <w:r>
+        <w:rPr>
+          <w:rFonts w:ascii="Calibri" w:hAnsi="Calibri"/>
+          <w:sz w:val="22"/>
+          <w:szCs w:val="22"/>
+        </w:rPr>
+        <w:t>-1) and log(-5) (Fig. 2A</w:t>
       </w:r>
       <w:r>
         <w:rPr>
@@ -1112,7 +1085,27 @@
           <w:szCs w:val="22"/>
           <w:lang w:val="en-US"/>
         </w:rPr>
-        <w:t xml:space="preserve"> =  0.2041; -0.1226; 0.1101; respectively).</w:t>
+        <w:t xml:space="preserve"> </w:t>
+      </w:r>
+      <w:proofErr w:type="gramStart"/>
+      <w:r>
+        <w:rPr>
+          <w:rFonts w:ascii="Calibri" w:hAnsi="Calibri"/>
+          <w:sz w:val="22"/>
+          <w:szCs w:val="22"/>
+          <w:lang w:val="en-US"/>
+        </w:rPr>
+        <w:t>=  0.2041</w:t>
+      </w:r>
+      <w:proofErr w:type="gramEnd"/>
+      <w:r>
+        <w:rPr>
+          <w:rFonts w:ascii="Calibri" w:hAnsi="Calibri"/>
+          <w:sz w:val="22"/>
+          <w:szCs w:val="22"/>
+          <w:lang w:val="en-US"/>
+        </w:rPr>
+        <w:t>; -0.1226; 0.1101; respectively).</w:t>
       </w:r>
     </w:p>
     <w:p>
@@ -1255,7 +1248,7 @@
           <w:lang w:val="en-US"/>
         </w:rPr>
         <w:drawing>
-          <wp:inline distT="0" distB="0" distL="0" distR="0" wp14:anchorId="50C9039E" wp14:editId="4A9CAC2C">
+          <wp:inline distT="0" distB="0" distL="0" distR="0" wp14:anchorId="17EB27E1" wp14:editId="3365A2A7">
             <wp:extent cx="1832805" cy="1900580"/>
             <wp:effectExtent l="0" t="0" r="0" b="4445"/>
             <wp:docPr id="7" name="Picture 7"/>
@@ -1296,7 +1289,7 @@
                     </a:ln>
                     <a:extLst>
                       <a:ext uri="{53640926-AAD7-44d8-BBD7-CCE9431645EC}">
-                        <a14:shadowObscured xmlns:a14="http://schemas.microsoft.com/office/drawing/2010/main"/>
+                        <a14:shadowObscured xmlns:a14="http://schemas.microsoft.com/office/drawing/2010/main" xmlns:w="http://schemas.openxmlformats.org/wordprocessingml/2006/main" xmlns:w10="urn:schemas-microsoft-com:office:word" xmlns:v="urn:schemas-microsoft-com:vml" xmlns:o="urn:schemas-microsoft-com:office:office" xmlns:mv="urn:schemas-microsoft-com:mac:vml" xmlns:mo="http://schemas.microsoft.com/office/mac/office/2008/main" xmlns=""/>
                       </a:ext>
                     </a:extLst>
                   </pic:spPr>
@@ -1327,7 +1320,7 @@
           <w:lang w:val="en-US"/>
         </w:rPr>
         <w:drawing>
-          <wp:inline distT="0" distB="0" distL="0" distR="0" wp14:anchorId="778603C6" wp14:editId="6B4BC36E">
+          <wp:inline distT="0" distB="0" distL="0" distR="0" wp14:anchorId="5D1DB82F" wp14:editId="582FC2E8">
             <wp:extent cx="1979100" cy="1846840"/>
             <wp:effectExtent l="0" t="0" r="2540" b="7620"/>
             <wp:docPr id="8" name="Picture 8"/>
@@ -1392,7 +1385,7 @@
           <w:lang w:val="en-US"/>
         </w:rPr>
         <w:drawing>
-          <wp:inline distT="0" distB="0" distL="0" distR="0" wp14:anchorId="54954095" wp14:editId="7CDB6413">
+          <wp:inline distT="0" distB="0" distL="0" distR="0" wp14:anchorId="3B552456" wp14:editId="4C5FB9DA">
             <wp:extent cx="1979100" cy="1870653"/>
             <wp:effectExtent l="0" t="0" r="2540" b="9525"/>
             <wp:docPr id="12" name="Picture 12"/>
@@ -1480,17 +1473,7 @@
           <w:sz w:val="22"/>
           <w:szCs w:val="22"/>
         </w:rPr>
-        <w:t>) Area under the curve as a function of log(lambda) for the logistic regression model fit to training data. The number of incorporated featu</w:t>
-      </w:r>
-      <w:bookmarkStart w:id="0" w:name="_GoBack"/>
-      <w:bookmarkEnd w:id="0"/>
-      <w:r>
-        <w:rPr>
-          <w:rFonts w:ascii="Calibri" w:hAnsi="Calibri"/>
-          <w:sz w:val="22"/>
-          <w:szCs w:val="22"/>
-        </w:rPr>
-        <w:t xml:space="preserve">res is shown above the plot. </w:t>
+        <w:t xml:space="preserve">) Area under the curve as a function of log(lambda) for the logistic regression model fit to training data. The number of incorporated features is shown above the plot. </w:t>
       </w:r>
       <w:r>
         <w:rPr>
@@ -1650,7 +1633,7 @@
           <w:lang w:val="en-US"/>
         </w:rPr>
         <w:drawing>
-          <wp:inline distT="0" distB="0" distL="0" distR="0" wp14:anchorId="1E3D4FF5" wp14:editId="3131225A">
+          <wp:inline distT="0" distB="0" distL="0" distR="0" wp14:anchorId="0F69CC65" wp14:editId="68D2FD41">
             <wp:extent cx="2520000" cy="1838198"/>
             <wp:effectExtent l="0" t="0" r="0" b="0"/>
             <wp:docPr id="13" name="Picture 13"/>
@@ -1700,7 +1683,7 @@
           <w:lang w:val="en-US"/>
         </w:rPr>
         <w:drawing>
-          <wp:inline distT="0" distB="0" distL="0" distR="0" wp14:anchorId="4A4089A9" wp14:editId="28EDF349">
+          <wp:inline distT="0" distB="0" distL="0" distR="0" wp14:anchorId="014A9A28" wp14:editId="2608A775">
             <wp:extent cx="3380850" cy="1666240"/>
             <wp:effectExtent l="0" t="0" r="0" b="10160"/>
             <wp:docPr id="17" name="Picture 17"/>
@@ -1738,7 +1721,7 @@
                     </a:ln>
                     <a:extLst>
                       <a:ext uri="{53640926-AAD7-44d8-BBD7-CCE9431645EC}">
-                        <a14:shadowObscured xmlns:a14="http://schemas.microsoft.com/office/drawing/2010/main"/>
+                        <a14:shadowObscured xmlns:a14="http://schemas.microsoft.com/office/drawing/2010/main" xmlns:w="http://schemas.openxmlformats.org/wordprocessingml/2006/main" xmlns:w10="urn:schemas-microsoft-com:office:word" xmlns:v="urn:schemas-microsoft-com:vml" xmlns:o="urn:schemas-microsoft-com:office:office" xmlns:mv="urn:schemas-microsoft-com:mac:vml" xmlns:mo="http://schemas.microsoft.com/office/mac/office/2008/main" xmlns=""/>
                       </a:ext>
                     </a:extLst>
                   </pic:spPr>
@@ -1788,41 +1771,7 @@
           <w:sz w:val="22"/>
           <w:szCs w:val="22"/>
         </w:rPr>
-        <w:t xml:space="preserve">) PCA </w:t>
-      </w:r>
-      <w:proofErr w:type="spellStart"/>
-      <w:r>
-        <w:rPr>
-          <w:rFonts w:ascii="Calibri" w:hAnsi="Calibri"/>
-          <w:sz w:val="22"/>
-          <w:szCs w:val="22"/>
-        </w:rPr>
-        <w:t>b</w:t>
-      </w:r>
-      <w:r>
-        <w:rPr>
-          <w:rFonts w:ascii="Calibri" w:hAnsi="Calibri"/>
-          <w:sz w:val="22"/>
-          <w:szCs w:val="22"/>
-        </w:rPr>
-        <w:t>iplot</w:t>
-      </w:r>
-      <w:proofErr w:type="spellEnd"/>
-      <w:r>
-        <w:rPr>
-          <w:rFonts w:ascii="Calibri" w:hAnsi="Calibri"/>
-          <w:sz w:val="22"/>
-          <w:szCs w:val="22"/>
-        </w:rPr>
-        <w:t xml:space="preserve"> of </w:t>
-      </w:r>
-      <w:r>
-        <w:rPr>
-          <w:rFonts w:ascii="Calibri" w:hAnsi="Calibri"/>
-          <w:sz w:val="22"/>
-          <w:szCs w:val="22"/>
-        </w:rPr>
-        <w:t xml:space="preserve">Samples coloured by Population. </w:t>
+        <w:t xml:space="preserve">) PCA biplot of Samples coloured by Population. </w:t>
       </w:r>
       <w:r>
         <w:rPr>
@@ -1839,49 +1788,7 @@
           <w:sz w:val="22"/>
           <w:szCs w:val="22"/>
         </w:rPr>
-        <w:t xml:space="preserve">) </w:t>
-      </w:r>
-      <w:proofErr w:type="spellStart"/>
-      <w:r>
-        <w:rPr>
-          <w:rFonts w:ascii="Calibri" w:hAnsi="Calibri"/>
-          <w:sz w:val="22"/>
-          <w:szCs w:val="22"/>
-        </w:rPr>
-        <w:t>Dendrograms</w:t>
-      </w:r>
-      <w:proofErr w:type="spellEnd"/>
-      <w:r>
-        <w:rPr>
-          <w:rFonts w:ascii="Calibri" w:hAnsi="Calibri"/>
-          <w:sz w:val="22"/>
-          <w:szCs w:val="22"/>
-        </w:rPr>
-        <w:t xml:space="preserve"> of samples colo</w:t>
-      </w:r>
-      <w:r>
-        <w:rPr>
-          <w:rFonts w:ascii="Calibri" w:hAnsi="Calibri"/>
-          <w:sz w:val="22"/>
-          <w:szCs w:val="22"/>
-        </w:rPr>
-        <w:t>u</w:t>
-      </w:r>
-      <w:r>
-        <w:rPr>
-          <w:rFonts w:ascii="Calibri" w:hAnsi="Calibri"/>
-          <w:sz w:val="22"/>
-          <w:szCs w:val="22"/>
-        </w:rPr>
-        <w:t>red by population for agglomerative hierarchical clustering performed on the top 3 principal components</w:t>
-      </w:r>
-      <w:r>
-        <w:rPr>
-          <w:rFonts w:ascii="Calibri" w:hAnsi="Calibri"/>
-          <w:sz w:val="22"/>
-          <w:szCs w:val="22"/>
-        </w:rPr>
-        <w:t>.</w:t>
+        <w:t>) Dendrograms of samples coloured by population for agglomerative hierarchical clustering performed on the top 3 principal components.</w:t>
       </w:r>
     </w:p>
     <w:p>
@@ -1908,6 +1815,7 @@
           <w:sz w:val="22"/>
           <w:szCs w:val="22"/>
         </w:rPr>
+        <w:lastRenderedPageBreak/>
         <w:tab/>
       </w:r>
       <w:r>
@@ -1925,35 +1833,31 @@
           <w:sz w:val="22"/>
           <w:szCs w:val="22"/>
         </w:rPr>
-        <w:t xml:space="preserve">performed on the original counts, the resulting </w:t>
-      </w:r>
-      <w:proofErr w:type="spellStart"/>
+        <w:t>performed on the original counts, the resulting dendrogram had to be split into a greater number of branches in order to obtain clusters predominantly composed of a given population</w:t>
+      </w:r>
       <w:r>
         <w:rPr>
           <w:rFonts w:ascii="Calibri" w:hAnsi="Calibri" w:cs="Calibri"/>
           <w:sz w:val="22"/>
           <w:szCs w:val="22"/>
         </w:rPr>
-        <w:t>dendrogram</w:t>
-      </w:r>
-      <w:proofErr w:type="spellEnd"/>
+        <w:t xml:space="preserve">. </w:t>
+      </w:r>
       <w:r>
         <w:rPr>
           <w:rFonts w:ascii="Calibri" w:hAnsi="Calibri" w:cs="Calibri"/>
           <w:sz w:val="22"/>
           <w:szCs w:val="22"/>
         </w:rPr>
-        <w:t xml:space="preserve"> had to be split into a greater number of branches in order to obtain clusters predominantly composed of a given population, implying </w:t>
+        <w:t>When agglomerative clustering was performed on the principal components, the dendrogram could be cut into more simply into two branches each of which was predominantly composed of one of the two populations (98.2% EAS, and 96% EUR, respectively).</w:t>
       </w:r>
       <w:r>
         <w:rPr>
           <w:rFonts w:ascii="Calibri" w:hAnsi="Calibri" w:cs="Calibri"/>
-          <w:b/>
-          <w:bCs/>
-          <w:sz w:val="22"/>
-          <w:szCs w:val="22"/>
-        </w:rPr>
-        <w:t>ENTER WORDS HERE</w:t>
+          <w:sz w:val="22"/>
+          <w:szCs w:val="22"/>
+        </w:rPr>
+        <w:t xml:space="preserve"> </w:t>
       </w:r>
       <w:r>
         <w:rPr>
@@ -1961,25 +1865,23 @@
           <w:sz w:val="22"/>
           <w:szCs w:val="22"/>
         </w:rPr>
-        <w:t xml:space="preserve">! When agglomerative clustering was performed on the principal components, the </w:t>
-      </w:r>
-      <w:proofErr w:type="spellStart"/>
+        <w:t>For k-means clustering, k=2 largely clustered samples by population with an overall sensitivity of 0.98 and specificity of 0.99. The cluster containing predominantly EUR samples was split when k was increased to 3, and the cluster containing predominantly EAS samples was split when k was further increased to 4. When plotted on the first two PCs, k=2 appeared to result in the best separation between cluster</w:t>
+      </w:r>
       <w:r>
         <w:rPr>
           <w:rFonts w:ascii="Calibri" w:hAnsi="Calibri" w:cs="Calibri"/>
           <w:sz w:val="22"/>
           <w:szCs w:val="22"/>
         </w:rPr>
-        <w:t>dendrogram</w:t>
-      </w:r>
-      <w:proofErr w:type="spellEnd"/>
+        <w:t>s</w:t>
+      </w:r>
       <w:r>
         <w:rPr>
           <w:rFonts w:ascii="Calibri" w:hAnsi="Calibri" w:cs="Calibri"/>
           <w:sz w:val="22"/>
           <w:szCs w:val="22"/>
         </w:rPr>
-        <w:t xml:space="preserve"> could be cut into more simply into two branches each of which was predominantly composed of one of the two populations (98.2% EAS, and 96% EUR, respectively).</w:t>
+        <w:t>. These findings</w:t>
       </w:r>
       <w:r>
         <w:rPr>
@@ -1987,7 +1889,7 @@
           <w:sz w:val="22"/>
           <w:szCs w:val="22"/>
         </w:rPr>
-        <w:t xml:space="preserve"> </w:t>
+        <w:t xml:space="preserve"> were</w:t>
       </w:r>
       <w:r>
         <w:rPr>
@@ -1995,25 +1897,37 @@
           <w:sz w:val="22"/>
           <w:szCs w:val="22"/>
         </w:rPr>
-        <w:t xml:space="preserve">For k-means clustering, k=2 largely clustered samples by population with an overall sensitivity of 0.98 and specificity of 0.99. The cluster containing predominantly EUR samples was split when k was increased to 3, and the cluster containing predominantly EAS samples was split when k was further increased to 4. When plotted on the first two PCs, k=2 appeared to result in the best separation between cluster. These findings are corroborated by the optimal number of clusters predicted by the gap statistic and elbow methods, and also by what was observed in the </w:t>
-      </w:r>
-      <w:proofErr w:type="spellStart"/>
-      <w:r>
-        <w:rPr>
-          <w:rFonts w:ascii="Calibri" w:hAnsi="Calibri" w:cs="Calibri"/>
-          <w:sz w:val="22"/>
-          <w:szCs w:val="22"/>
-        </w:rPr>
-        <w:t>dendrogram</w:t>
-      </w:r>
-      <w:proofErr w:type="spellEnd"/>
-      <w:r>
-        <w:rPr>
-          <w:rFonts w:ascii="Calibri" w:hAnsi="Calibri" w:cs="Calibri"/>
-          <w:sz w:val="22"/>
-          <w:szCs w:val="22"/>
-        </w:rPr>
-        <w:t xml:space="preserve"> for agglomerative clustering on the top 3 PCs. </w:t>
+        <w:t xml:space="preserve"> corroborated by the optimal number of clusters predicted by the gap statistic and elbow methods, and also by what was observed in the dendrogram for top 3 PCs. </w:t>
+      </w:r>
+      <w:r>
+        <w:rPr>
+          <w:rFonts w:ascii="Calibri" w:hAnsi="Calibri"/>
+          <w:sz w:val="22"/>
+          <w:szCs w:val="22"/>
+        </w:rPr>
+        <w:t xml:space="preserve">The k=2 clusters were also found to be highly stable; when the analysis was repeated </w:t>
+      </w:r>
+      <w:r>
+        <w:rPr>
+          <w:rFonts w:ascii="Calibri" w:hAnsi="Calibri"/>
+          <w:sz w:val="22"/>
+          <w:szCs w:val="22"/>
+        </w:rPr>
+        <w:t>on</w:t>
+      </w:r>
+      <w:r>
+        <w:rPr>
+          <w:rFonts w:ascii="Calibri" w:hAnsi="Calibri"/>
+          <w:sz w:val="22"/>
+          <w:szCs w:val="22"/>
+        </w:rPr>
+        <w:t xml:space="preserve"> 5 sets of perturbed observations, for all sets </w:t>
+      </w:r>
+      <w:r>
+        <w:rPr>
+          <w:rFonts w:ascii="Calibri" w:hAnsi="Calibri"/>
+        </w:rPr>
+        <w:t>sensitivity was between 0.984 and 0.986, specificity was between 0.991 and 0.995, and the number of misclassifications for each class was similar (7-8 for EAS and 2-4 for EUR).</w:t>
       </w:r>
     </w:p>
     <w:p>
@@ -2116,7 +2030,7 @@
           <w:lang w:val="en-US"/>
         </w:rPr>
         <w:drawing>
-          <wp:inline distT="0" distB="0" distL="0" distR="0" wp14:anchorId="2A7222A4" wp14:editId="77A7C40B">
+          <wp:inline distT="0" distB="0" distL="0" distR="0" wp14:anchorId="350CEC74" wp14:editId="4BD7DEEA">
             <wp:extent cx="2590800" cy="3441065"/>
             <wp:effectExtent l="0" t="0" r="0" b="0"/>
             <wp:docPr id="18" name="Picture 18" descr="Diagram&#10;&#10;Description automatically generated"/>
@@ -2154,7 +2068,7 @@
                     </a:ln>
                     <a:extLst>
                       <a:ext uri="{53640926-AAD7-44d8-BBD7-CCE9431645EC}">
-                        <a14:shadowObscured xmlns:a14="http://schemas.microsoft.com/office/drawing/2010/main"/>
+                        <a14:shadowObscured xmlns:a14="http://schemas.microsoft.com/office/drawing/2010/main" xmlns:w="http://schemas.openxmlformats.org/wordprocessingml/2006/main" xmlns:w10="urn:schemas-microsoft-com:office:word" xmlns:v="urn:schemas-microsoft-com:vml" xmlns:o="urn:schemas-microsoft-com:office:office" xmlns:mv="urn:schemas-microsoft-com:mac:vml" xmlns:mo="http://schemas.microsoft.com/office/mac/office/2008/main" xmlns=""/>
                       </a:ext>
                     </a:extLst>
                   </pic:spPr>
@@ -2170,7 +2084,7 @@
           <w:lang w:val="en-US"/>
         </w:rPr>
         <w:drawing>
-          <wp:inline distT="0" distB="0" distL="0" distR="0" wp14:anchorId="0D097F84" wp14:editId="406D9836">
+          <wp:inline distT="0" distB="0" distL="0" distR="0" wp14:anchorId="338FA51E" wp14:editId="28BE337C">
             <wp:extent cx="3240000" cy="2024792"/>
             <wp:effectExtent l="0" t="0" r="11430" b="7620"/>
             <wp:docPr id="19" name="Picture 19" descr="Chart&#10;&#10;Description automatically generated"/>
@@ -2284,23 +2198,7 @@
           <w:sz w:val="22"/>
           <w:szCs w:val="22"/>
         </w:rPr>
-        <w:t xml:space="preserve">) </w:t>
-      </w:r>
-      <w:r>
-        <w:rPr>
-          <w:rFonts w:ascii="Calibri" w:hAnsi="Calibri"/>
-          <w:sz w:val="22"/>
-          <w:szCs w:val="22"/>
-        </w:rPr>
-        <w:t>ROC plot for bagging trees which shows the trade-off between sensitivity and specificity for the final predictions</w:t>
-      </w:r>
-      <w:r>
-        <w:rPr>
-          <w:rFonts w:ascii="Calibri" w:hAnsi="Calibri"/>
-          <w:sz w:val="22"/>
-          <w:szCs w:val="22"/>
-        </w:rPr>
-        <w:t>.</w:t>
+        <w:t>) ROC plot for bagging trees which shows the trade-off between sensitivity and specificity for the final predictions.</w:t>
       </w:r>
     </w:p>
     <w:p>
@@ -2499,6 +2397,7 @@
           <w:sz w:val="22"/>
           <w:szCs w:val="22"/>
         </w:rPr>
+        <w:lastRenderedPageBreak/>
         <w:t>SUMMARY OF WORK</w:t>
       </w:r>
     </w:p>
@@ -2974,13 +2873,23 @@
                 <w:szCs w:val="22"/>
               </w:rPr>
             </w:pPr>
+            <w:proofErr w:type="gramStart"/>
             <w:r>
               <w:rPr>
                 <w:rFonts w:ascii="Calibri" w:hAnsi="Calibri"/>
                 <w:sz w:val="22"/>
                 <w:szCs w:val="22"/>
               </w:rPr>
-              <w:t>Editing(10%)</w:t>
+              <w:t>Editing(</w:t>
+            </w:r>
+            <w:proofErr w:type="gramEnd"/>
+            <w:r>
+              <w:rPr>
+                <w:rFonts w:ascii="Calibri" w:hAnsi="Calibri"/>
+                <w:sz w:val="22"/>
+                <w:szCs w:val="22"/>
+              </w:rPr>
+              <w:t>10%)</w:t>
             </w:r>
           </w:p>
         </w:tc>
@@ -2998,13 +2907,23 @@
                 <w:szCs w:val="22"/>
               </w:rPr>
             </w:pPr>
+            <w:proofErr w:type="gramStart"/>
             <w:r>
               <w:rPr>
                 <w:rFonts w:ascii="Calibri" w:hAnsi="Calibri"/>
                 <w:sz w:val="22"/>
                 <w:szCs w:val="22"/>
               </w:rPr>
-              <w:t>Editing(10%)</w:t>
+              <w:t>Editing(</w:t>
+            </w:r>
+            <w:proofErr w:type="gramEnd"/>
+            <w:r>
+              <w:rPr>
+                <w:rFonts w:ascii="Calibri" w:hAnsi="Calibri"/>
+                <w:sz w:val="22"/>
+                <w:szCs w:val="22"/>
+              </w:rPr>
+              <w:t>10%)</w:t>
             </w:r>
           </w:p>
         </w:tc>
@@ -3512,13 +3431,23 @@
                 <w:szCs w:val="22"/>
               </w:rPr>
             </w:pPr>
+            <w:proofErr w:type="gramStart"/>
             <w:r>
               <w:rPr>
                 <w:rFonts w:ascii="Calibri" w:hAnsi="Calibri"/>
                 <w:sz w:val="22"/>
                 <w:szCs w:val="22"/>
               </w:rPr>
-              <w:t>Compilation( 40%)</w:t>
+              <w:t>Compilation( 40</w:t>
+            </w:r>
+            <w:proofErr w:type="gramEnd"/>
+            <w:r>
+              <w:rPr>
+                <w:rFonts w:ascii="Calibri" w:hAnsi="Calibri"/>
+                <w:sz w:val="22"/>
+                <w:szCs w:val="22"/>
+              </w:rPr>
+              <w:t>%)</w:t>
             </w:r>
           </w:p>
         </w:tc>
@@ -3538,7 +3467,7 @@
     <w:sectPr>
       <w:headerReference w:type="first" r:id="rId15"/>
       <w:pgSz w:w="12240" w:h="15840"/>
-      <w:pgMar w:top="1440" w:right="1440" w:bottom="1440" w:left="1440" w:header="709" w:footer="709" w:gutter="0"/>
+      <w:pgMar w:top="1361" w:right="1361" w:bottom="1361" w:left="1361" w:header="709" w:footer="709" w:gutter="0"/>
       <w:cols w:space="708"/>
       <w:titlePg/>
       <w:docGrid w:linePitch="360"/>
@@ -3548,7 +3477,7 @@
 </file>
 
 <file path=word/endnotes.xml><?xml version="1.0" encoding="utf-8"?>
-<w:endnotes xmlns:wpc="http://schemas.microsoft.com/office/word/2010/wordprocessingCanvas" xmlns:mo="http://schemas.microsoft.com/office/mac/office/2008/main" xmlns:mc="http://schemas.openxmlformats.org/markup-compatibility/2006" xmlns:mv="urn:schemas-microsoft-com:mac:vml" xmlns:o="urn:schemas-microsoft-com:office:office" xmlns:r="http://schemas.openxmlformats.org/officeDocument/2006/relationships" xmlns:m="http://schemas.openxmlformats.org/officeDocument/2006/math" xmlns:v="urn:schemas-microsoft-com:vml" xmlns:wp14="http://schemas.microsoft.com/office/word/2010/wordprocessingDrawing" xmlns:wp="http://schemas.openxmlformats.org/drawingml/2006/wordprocessingDrawing" xmlns:w10="urn:schemas-microsoft-com:office:word" xmlns:w="http://schemas.openxmlformats.org/wordprocessingml/2006/main" xmlns:w14="http://schemas.microsoft.com/office/word/2010/wordml" xmlns:wpg="http://schemas.microsoft.com/office/word/2010/wordprocessingGroup" xmlns:wpi="http://schemas.microsoft.com/office/word/2010/wordprocessingInk" xmlns:wne="http://schemas.microsoft.com/office/word/2006/wordml" xmlns:wps="http://schemas.microsoft.com/office/word/2010/wordprocessingShape" mc:Ignorable="w14 wp14">
+<w:endnotes xmlns:wpc="http://schemas.microsoft.com/office/word/2010/wordprocessingCanvas" xmlns:cx="http://schemas.microsoft.com/office/drawing/2014/chartex" xmlns:cx1="http://schemas.microsoft.com/office/drawing/2015/9/8/chartex" xmlns:cx2="http://schemas.microsoft.com/office/drawing/2015/10/21/chartex" xmlns:cx3="http://schemas.microsoft.com/office/drawing/2016/5/9/chartex" xmlns:cx4="http://schemas.microsoft.com/office/drawing/2016/5/10/chartex" xmlns:cx5="http://schemas.microsoft.com/office/drawing/2016/5/11/chartex" xmlns:cx6="http://schemas.microsoft.com/office/drawing/2016/5/12/chartex" xmlns:cx7="http://schemas.microsoft.com/office/drawing/2016/5/13/chartex" xmlns:cx8="http://schemas.microsoft.com/office/drawing/2016/5/14/chartex" xmlns:mc="http://schemas.openxmlformats.org/markup-compatibility/2006" xmlns:aink="http://schemas.microsoft.com/office/drawing/2016/ink" xmlns:am3d="http://schemas.microsoft.com/office/drawing/2017/model3d" xmlns:o="urn:schemas-microsoft-com:office:office" xmlns:r="http://schemas.openxmlformats.org/officeDocument/2006/relationships" xmlns:m="http://schemas.openxmlformats.org/officeDocument/2006/math" xmlns:v="urn:schemas-microsoft-com:vml" xmlns:wp14="http://schemas.microsoft.com/office/word/2010/wordprocessingDrawing" xmlns:wp="http://schemas.openxmlformats.org/drawingml/2006/wordprocessingDrawing" xmlns:w10="urn:schemas-microsoft-com:office:word" xmlns:w="http://schemas.openxmlformats.org/wordprocessingml/2006/main" xmlns:w14="http://schemas.microsoft.com/office/word/2010/wordml" xmlns:w15="http://schemas.microsoft.com/office/word/2012/wordml" xmlns:w16cex="http://schemas.microsoft.com/office/word/2018/wordml/cex" xmlns:w16cid="http://schemas.microsoft.com/office/word/2016/wordml/cid" xmlns:w16="http://schemas.microsoft.com/office/word/2018/wordml" xmlns:w16se="http://schemas.microsoft.com/office/word/2015/wordml/symex" xmlns:wpg="http://schemas.microsoft.com/office/word/2010/wordprocessingGroup" xmlns:wpi="http://schemas.microsoft.com/office/word/2010/wordprocessingInk" xmlns:wne="http://schemas.microsoft.com/office/word/2006/wordml" xmlns:wps="http://schemas.microsoft.com/office/word/2010/wordprocessingShape" mc:Ignorable="w14 w15 w16se w16cid w16 w16cex wp14">
   <w:endnote w:type="separator" w:id="-1">
     <w:p>
       <w:r>
@@ -3567,7 +3496,7 @@
 </file>
 
 <file path=word/footnotes.xml><?xml version="1.0" encoding="utf-8"?>
-<w:footnotes xmlns:wpc="http://schemas.microsoft.com/office/word/2010/wordprocessingCanvas" xmlns:mo="http://schemas.microsoft.com/office/mac/office/2008/main" xmlns:mc="http://schemas.openxmlformats.org/markup-compatibility/2006" xmlns:mv="urn:schemas-microsoft-com:mac:vml" xmlns:o="urn:schemas-microsoft-com:office:office" xmlns:r="http://schemas.openxmlformats.org/officeDocument/2006/relationships" xmlns:m="http://schemas.openxmlformats.org/officeDocument/2006/math" xmlns:v="urn:schemas-microsoft-com:vml" xmlns:wp14="http://schemas.microsoft.com/office/word/2010/wordprocessingDrawing" xmlns:wp="http://schemas.openxmlformats.org/drawingml/2006/wordprocessingDrawing" xmlns:w10="urn:schemas-microsoft-com:office:word" xmlns:w="http://schemas.openxmlformats.org/wordprocessingml/2006/main" xmlns:w14="http://schemas.microsoft.com/office/word/2010/wordml" xmlns:wpg="http://schemas.microsoft.com/office/word/2010/wordprocessingGroup" xmlns:wpi="http://schemas.microsoft.com/office/word/2010/wordprocessingInk" xmlns:wne="http://schemas.microsoft.com/office/word/2006/wordml" xmlns:wps="http://schemas.microsoft.com/office/word/2010/wordprocessingShape" mc:Ignorable="w14 wp14">
+<w:footnotes xmlns:wpc="http://schemas.microsoft.com/office/word/2010/wordprocessingCanvas" xmlns:cx="http://schemas.microsoft.com/office/drawing/2014/chartex" xmlns:cx1="http://schemas.microsoft.com/office/drawing/2015/9/8/chartex" xmlns:cx2="http://schemas.microsoft.com/office/drawing/2015/10/21/chartex" xmlns:cx3="http://schemas.microsoft.com/office/drawing/2016/5/9/chartex" xmlns:cx4="http://schemas.microsoft.com/office/drawing/2016/5/10/chartex" xmlns:cx5="http://schemas.microsoft.com/office/drawing/2016/5/11/chartex" xmlns:cx6="http://schemas.microsoft.com/office/drawing/2016/5/12/chartex" xmlns:cx7="http://schemas.microsoft.com/office/drawing/2016/5/13/chartex" xmlns:cx8="http://schemas.microsoft.com/office/drawing/2016/5/14/chartex" xmlns:mc="http://schemas.openxmlformats.org/markup-compatibility/2006" xmlns:aink="http://schemas.microsoft.com/office/drawing/2016/ink" xmlns:am3d="http://schemas.microsoft.com/office/drawing/2017/model3d" xmlns:o="urn:schemas-microsoft-com:office:office" xmlns:r="http://schemas.openxmlformats.org/officeDocument/2006/relationships" xmlns:m="http://schemas.openxmlformats.org/officeDocument/2006/math" xmlns:v="urn:schemas-microsoft-com:vml" xmlns:wp14="http://schemas.microsoft.com/office/word/2010/wordprocessingDrawing" xmlns:wp="http://schemas.openxmlformats.org/drawingml/2006/wordprocessingDrawing" xmlns:w10="urn:schemas-microsoft-com:office:word" xmlns:w="http://schemas.openxmlformats.org/wordprocessingml/2006/main" xmlns:w14="http://schemas.microsoft.com/office/word/2010/wordml" xmlns:w15="http://schemas.microsoft.com/office/word/2012/wordml" xmlns:w16cex="http://schemas.microsoft.com/office/word/2018/wordml/cex" xmlns:w16cid="http://schemas.microsoft.com/office/word/2016/wordml/cid" xmlns:w16="http://schemas.microsoft.com/office/word/2018/wordml" xmlns:w16se="http://schemas.microsoft.com/office/word/2015/wordml/symex" xmlns:wpg="http://schemas.microsoft.com/office/word/2010/wordprocessingGroup" xmlns:wpi="http://schemas.microsoft.com/office/word/2010/wordprocessingInk" xmlns:wne="http://schemas.microsoft.com/office/word/2006/wordml" xmlns:wps="http://schemas.microsoft.com/office/word/2010/wordprocessingShape" mc:Ignorable="w14 w15 w16se w16cid w16 w16cex wp14">
   <w:footnote w:type="separator" w:id="-1">
     <w:p>
       <w:r>
@@ -3586,7 +3515,7 @@
 </file>
 
 <file path=word/header1.xml><?xml version="1.0" encoding="utf-8"?>
-<w:hdr xmlns:wpc="http://schemas.microsoft.com/office/word/2010/wordprocessingCanvas" xmlns:mo="http://schemas.microsoft.com/office/mac/office/2008/main" xmlns:mc="http://schemas.openxmlformats.org/markup-compatibility/2006" xmlns:mv="urn:schemas-microsoft-com:mac:vml" xmlns:o="urn:schemas-microsoft-com:office:office" xmlns:r="http://schemas.openxmlformats.org/officeDocument/2006/relationships" xmlns:m="http://schemas.openxmlformats.org/officeDocument/2006/math" xmlns:v="urn:schemas-microsoft-com:vml" xmlns:wp14="http://schemas.microsoft.com/office/word/2010/wordprocessingDrawing" xmlns:wp="http://schemas.openxmlformats.org/drawingml/2006/wordprocessingDrawing" xmlns:w10="urn:schemas-microsoft-com:office:word" xmlns:w="http://schemas.openxmlformats.org/wordprocessingml/2006/main" xmlns:w14="http://schemas.microsoft.com/office/word/2010/wordml" xmlns:wpg="http://schemas.microsoft.com/office/word/2010/wordprocessingGroup" xmlns:wpi="http://schemas.microsoft.com/office/word/2010/wordprocessingInk" xmlns:wne="http://schemas.microsoft.com/office/word/2006/wordml" xmlns:wps="http://schemas.microsoft.com/office/word/2010/wordprocessingShape" mc:Ignorable="w14 wp14">
+<w:hdr xmlns:wpc="http://schemas.microsoft.com/office/word/2010/wordprocessingCanvas" xmlns:cx="http://schemas.microsoft.com/office/drawing/2014/chartex" xmlns:cx1="http://schemas.microsoft.com/office/drawing/2015/9/8/chartex" xmlns:cx2="http://schemas.microsoft.com/office/drawing/2015/10/21/chartex" xmlns:cx3="http://schemas.microsoft.com/office/drawing/2016/5/9/chartex" xmlns:cx4="http://schemas.microsoft.com/office/drawing/2016/5/10/chartex" xmlns:cx5="http://schemas.microsoft.com/office/drawing/2016/5/11/chartex" xmlns:cx6="http://schemas.microsoft.com/office/drawing/2016/5/12/chartex" xmlns:cx7="http://schemas.microsoft.com/office/drawing/2016/5/13/chartex" xmlns:cx8="http://schemas.microsoft.com/office/drawing/2016/5/14/chartex" xmlns:mc="http://schemas.openxmlformats.org/markup-compatibility/2006" xmlns:aink="http://schemas.microsoft.com/office/drawing/2016/ink" xmlns:am3d="http://schemas.microsoft.com/office/drawing/2017/model3d" xmlns:o="urn:schemas-microsoft-com:office:office" xmlns:r="http://schemas.openxmlformats.org/officeDocument/2006/relationships" xmlns:m="http://schemas.openxmlformats.org/officeDocument/2006/math" xmlns:v="urn:schemas-microsoft-com:vml" xmlns:wp14="http://schemas.microsoft.com/office/word/2010/wordprocessingDrawing" xmlns:wp="http://schemas.openxmlformats.org/drawingml/2006/wordprocessingDrawing" xmlns:w10="urn:schemas-microsoft-com:office:word" xmlns:w="http://schemas.openxmlformats.org/wordprocessingml/2006/main" xmlns:w14="http://schemas.microsoft.com/office/word/2010/wordml" xmlns:w15="http://schemas.microsoft.com/office/word/2012/wordml" xmlns:w16cex="http://schemas.microsoft.com/office/word/2018/wordml/cex" xmlns:w16cid="http://schemas.microsoft.com/office/word/2016/wordml/cid" xmlns:w16="http://schemas.microsoft.com/office/word/2018/wordml" xmlns:w16se="http://schemas.microsoft.com/office/word/2015/wordml/symex" xmlns:wpg="http://schemas.microsoft.com/office/word/2010/wordprocessingGroup" xmlns:wpi="http://schemas.microsoft.com/office/word/2010/wordprocessingInk" xmlns:wne="http://schemas.microsoft.com/office/word/2006/wordml" xmlns:wps="http://schemas.microsoft.com/office/word/2010/wordprocessingShape" mc:Ignorable="w14 w15 w16se w16cid w16 w16cex wp14">
   <w:p>
     <w:pPr>
       <w:rPr>
@@ -3688,7 +3617,7 @@
 </file>
 
 <file path=word/styles.xml><?xml version="1.0" encoding="utf-8"?>
-<w:styles xmlns:mc="http://schemas.openxmlformats.org/markup-compatibility/2006" xmlns:r="http://schemas.openxmlformats.org/officeDocument/2006/relationships" xmlns:w="http://schemas.openxmlformats.org/wordprocessingml/2006/main" xmlns:w14="http://schemas.microsoft.com/office/word/2010/wordml" mc:Ignorable="w14">
+<w:styles xmlns:mc="http://schemas.openxmlformats.org/markup-compatibility/2006" xmlns:r="http://schemas.openxmlformats.org/officeDocument/2006/relationships" xmlns:w="http://schemas.openxmlformats.org/wordprocessingml/2006/main" xmlns:w14="http://schemas.microsoft.com/office/word/2010/wordml" xmlns:w15="http://schemas.microsoft.com/office/word/2012/wordml" xmlns:w16cex="http://schemas.microsoft.com/office/word/2018/wordml/cex" xmlns:w16cid="http://schemas.microsoft.com/office/word/2016/wordml/cid" xmlns:w16="http://schemas.microsoft.com/office/word/2018/wordml" xmlns:w16se="http://schemas.microsoft.com/office/word/2015/wordml/symex" mc:Ignorable="w14 w15 w16se w16cid w16 w16cex">
   <w:docDefaults>
     <w:rPrDefault>
       <w:rPr>
@@ -3700,144 +3629,379 @@
     </w:rPrDefault>
     <w:pPrDefault/>
   </w:docDefaults>
-  <w:latentStyles w:defLockedState="0" w:defUIPriority="99" w:defSemiHidden="1" w:defUnhideWhenUsed="1" w:defQFormat="0" w:count="276">
-    <w:lsdException w:name="Normal" w:semiHidden="0" w:uiPriority="0" w:unhideWhenUsed="0" w:qFormat="1"/>
-    <w:lsdException w:name="heading 1" w:semiHidden="0" w:uiPriority="9" w:unhideWhenUsed="0" w:qFormat="1"/>
-    <w:lsdException w:name="heading 2" w:uiPriority="9" w:qFormat="1"/>
-    <w:lsdException w:name="heading 3" w:uiPriority="9" w:qFormat="1"/>
-    <w:lsdException w:name="heading 4" w:uiPriority="9" w:qFormat="1"/>
-    <w:lsdException w:name="heading 5" w:uiPriority="9" w:qFormat="1"/>
-    <w:lsdException w:name="heading 6" w:uiPriority="9" w:qFormat="1"/>
-    <w:lsdException w:name="heading 7" w:uiPriority="9" w:qFormat="1"/>
-    <w:lsdException w:name="heading 8" w:uiPriority="9" w:qFormat="1"/>
-    <w:lsdException w:name="heading 9" w:uiPriority="9" w:qFormat="1"/>
-    <w:lsdException w:name="toc 1" w:uiPriority="39"/>
-    <w:lsdException w:name="toc 2" w:uiPriority="39"/>
-    <w:lsdException w:name="toc 3" w:uiPriority="39"/>
-    <w:lsdException w:name="toc 4" w:uiPriority="39"/>
-    <w:lsdException w:name="toc 5" w:uiPriority="39"/>
-    <w:lsdException w:name="toc 6" w:uiPriority="39"/>
-    <w:lsdException w:name="toc 7" w:uiPriority="39"/>
-    <w:lsdException w:name="toc 8" w:uiPriority="39"/>
-    <w:lsdException w:name="toc 9" w:uiPriority="39"/>
-    <w:lsdException w:name="caption" w:uiPriority="35" w:qFormat="1"/>
-    <w:lsdException w:name="Title" w:semiHidden="0" w:uiPriority="10" w:unhideWhenUsed="0" w:qFormat="1"/>
-    <w:lsdException w:name="Default Paragraph Font" w:uiPriority="1"/>
-    <w:lsdException w:name="Subtitle" w:semiHidden="0" w:uiPriority="11" w:unhideWhenUsed="0" w:qFormat="1"/>
-    <w:lsdException w:name="Strong" w:semiHidden="0" w:uiPriority="22" w:unhideWhenUsed="0" w:qFormat="1"/>
-    <w:lsdException w:name="Emphasis" w:semiHidden="0" w:uiPriority="20" w:unhideWhenUsed="0" w:qFormat="1"/>
-    <w:lsdException w:name="Table Grid" w:semiHidden="0" w:uiPriority="59" w:unhideWhenUsed="0"/>
-    <w:lsdException w:name="Placeholder Text" w:unhideWhenUsed="0"/>
-    <w:lsdException w:name="No Spacing" w:semiHidden="0" w:uiPriority="1" w:unhideWhenUsed="0" w:qFormat="1"/>
-    <w:lsdException w:name="Light Shading" w:semiHidden="0" w:uiPriority="60" w:unhideWhenUsed="0"/>
-    <w:lsdException w:name="Light List" w:semiHidden="0" w:uiPriority="61" w:unhideWhenUsed="0"/>
-    <w:lsdException w:name="Light Grid" w:semiHidden="0" w:uiPriority="62" w:unhideWhenUsed="0"/>
-    <w:lsdException w:name="Medium Shading 1" w:semiHidden="0" w:uiPriority="63" w:unhideWhenUsed="0"/>
-    <w:lsdException w:name="Medium Shading 2" w:semiHidden="0" w:uiPriority="64" w:unhideWhenUsed="0"/>
-    <w:lsdException w:name="Medium List 1" w:semiHidden="0" w:uiPriority="65" w:unhideWhenUsed="0"/>
-    <w:lsdException w:name="Medium List 2" w:semiHidden="0" w:uiPriority="66" w:unhideWhenUsed="0"/>
-    <w:lsdException w:name="Medium Grid 1" w:semiHidden="0" w:uiPriority="67" w:unhideWhenUsed="0"/>
-    <w:lsdException w:name="Medium Grid 2" w:semiHidden="0" w:uiPriority="68" w:unhideWhenUsed="0"/>
-    <w:lsdException w:name="Medium Grid 3" w:semiHidden="0" w:uiPriority="69" w:unhideWhenUsed="0"/>
-    <w:lsdException w:name="Dark List" w:semiHidden="0" w:uiPriority="70" w:unhideWhenUsed="0"/>
-    <w:lsdException w:name="Colorful Shading" w:semiHidden="0" w:uiPriority="71" w:unhideWhenUsed="0"/>
-    <w:lsdException w:name="Colorful List" w:semiHidden="0" w:uiPriority="72" w:unhideWhenUsed="0"/>
-    <w:lsdException w:name="Colorful Grid" w:semiHidden="0" w:uiPriority="73" w:unhideWhenUsed="0"/>
-    <w:lsdException w:name="Light Shading Accent 1" w:semiHidden="0" w:uiPriority="60" w:unhideWhenUsed="0"/>
-    <w:lsdException w:name="Light List Accent 1" w:semiHidden="0" w:uiPriority="61" w:unhideWhenUsed="0"/>
-    <w:lsdException w:name="Light Grid Accent 1" w:semiHidden="0" w:uiPriority="62" w:unhideWhenUsed="0"/>
-    <w:lsdException w:name="Medium Shading 1 Accent 1" w:semiHidden="0" w:uiPriority="63" w:unhideWhenUsed="0"/>
-    <w:lsdException w:name="Medium Shading 2 Accent 1" w:semiHidden="0" w:uiPriority="64" w:unhideWhenUsed="0"/>
-    <w:lsdException w:name="Medium List 1 Accent 1" w:semiHidden="0" w:uiPriority="65" w:unhideWhenUsed="0"/>
-    <w:lsdException w:name="Revision" w:unhideWhenUsed="0"/>
-    <w:lsdException w:name="List Paragraph" w:semiHidden="0" w:uiPriority="34" w:unhideWhenUsed="0" w:qFormat="1"/>
-    <w:lsdException w:name="Quote" w:semiHidden="0" w:uiPriority="29" w:unhideWhenUsed="0" w:qFormat="1"/>
-    <w:lsdException w:name="Intense Quote" w:semiHidden="0" w:uiPriority="30" w:unhideWhenUsed="0" w:qFormat="1"/>
-    <w:lsdException w:name="Medium List 2 Accent 1" w:semiHidden="0" w:uiPriority="66" w:unhideWhenUsed="0"/>
-    <w:lsdException w:name="Medium Grid 1 Accent 1" w:semiHidden="0" w:uiPriority="67" w:unhideWhenUsed="0"/>
-    <w:lsdException w:name="Medium Grid 2 Accent 1" w:semiHidden="0" w:uiPriority="68" w:unhideWhenUsed="0"/>
-    <w:lsdException w:name="Medium Grid 3 Accent 1" w:semiHidden="0" w:uiPriority="69" w:unhideWhenUsed="0"/>
-    <w:lsdException w:name="Dark List Accent 1" w:semiHidden="0" w:uiPriority="70" w:unhideWhenUsed="0"/>
-    <w:lsdException w:name="Colorful Shading Accent 1" w:semiHidden="0" w:uiPriority="71" w:unhideWhenUsed="0"/>
-    <w:lsdException w:name="Colorful List Accent 1" w:semiHidden="0" w:uiPriority="72" w:unhideWhenUsed="0"/>
-    <w:lsdException w:name="Colorful Grid Accent 1" w:semiHidden="0" w:uiPriority="73" w:unhideWhenUsed="0"/>
-    <w:lsdException w:name="Light Shading Accent 2" w:semiHidden="0" w:uiPriority="60" w:unhideWhenUsed="0"/>
-    <w:lsdException w:name="Light List Accent 2" w:semiHidden="0" w:uiPriority="61" w:unhideWhenUsed="0"/>
-    <w:lsdException w:name="Light Grid Accent 2" w:semiHidden="0" w:uiPriority="62" w:unhideWhenUsed="0"/>
-    <w:lsdException w:name="Medium Shading 1 Accent 2" w:semiHidden="0" w:uiPriority="63" w:unhideWhenUsed="0"/>
-    <w:lsdException w:name="Medium Shading 2 Accent 2" w:semiHidden="0" w:uiPriority="64" w:unhideWhenUsed="0"/>
-    <w:lsdException w:name="Medium List 1 Accent 2" w:semiHidden="0" w:uiPriority="65" w:unhideWhenUsed="0"/>
-    <w:lsdException w:name="Medium List 2 Accent 2" w:semiHidden="0" w:uiPriority="66" w:unhideWhenUsed="0"/>
-    <w:lsdException w:name="Medium Grid 1 Accent 2" w:semiHidden="0" w:uiPriority="67" w:unhideWhenUsed="0"/>
-    <w:lsdException w:name="Medium Grid 2 Accent 2" w:semiHidden="0" w:uiPriority="68" w:unhideWhenUsed="0"/>
-    <w:lsdException w:name="Medium Grid 3 Accent 2" w:semiHidden="0" w:uiPriority="69" w:unhideWhenUsed="0"/>
-    <w:lsdException w:name="Dark List Accent 2" w:semiHidden="0" w:uiPriority="70" w:unhideWhenUsed="0"/>
-    <w:lsdException w:name="Colorful Shading Accent 2" w:semiHidden="0" w:uiPriority="71" w:unhideWhenUsed="0"/>
-    <w:lsdException w:name="Colorful List Accent 2" w:semiHidden="0" w:uiPriority="72" w:unhideWhenUsed="0"/>
-    <w:lsdException w:name="Colorful Grid Accent 2" w:semiHidden="0" w:uiPriority="73" w:unhideWhenUsed="0"/>
-    <w:lsdException w:name="Light Shading Accent 3" w:semiHidden="0" w:uiPriority="60" w:unhideWhenUsed="0"/>
-    <w:lsdException w:name="Light List Accent 3" w:semiHidden="0" w:uiPriority="61" w:unhideWhenUsed="0"/>
-    <w:lsdException w:name="Light Grid Accent 3" w:semiHidden="0" w:uiPriority="62" w:unhideWhenUsed="0"/>
-    <w:lsdException w:name="Medium Shading 1 Accent 3" w:semiHidden="0" w:uiPriority="63" w:unhideWhenUsed="0"/>
-    <w:lsdException w:name="Medium Shading 2 Accent 3" w:semiHidden="0" w:uiPriority="64" w:unhideWhenUsed="0"/>
-    <w:lsdException w:name="Medium List 1 Accent 3" w:semiHidden="0" w:uiPriority="65" w:unhideWhenUsed="0"/>
-    <w:lsdException w:name="Medium List 2 Accent 3" w:semiHidden="0" w:uiPriority="66" w:unhideWhenUsed="0"/>
-    <w:lsdException w:name="Medium Grid 1 Accent 3" w:semiHidden="0" w:uiPriority="67" w:unhideWhenUsed="0"/>
-    <w:lsdException w:name="Medium Grid 2 Accent 3" w:semiHidden="0" w:uiPriority="68" w:unhideWhenUsed="0"/>
-    <w:lsdException w:name="Medium Grid 3 Accent 3" w:semiHidden="0" w:uiPriority="69" w:unhideWhenUsed="0"/>
-    <w:lsdException w:name="Dark List Accent 3" w:semiHidden="0" w:uiPriority="70" w:unhideWhenUsed="0"/>
-    <w:lsdException w:name="Colorful Shading Accent 3" w:semiHidden="0" w:uiPriority="71" w:unhideWhenUsed="0"/>
-    <w:lsdException w:name="Colorful List Accent 3" w:semiHidden="0" w:uiPriority="72" w:unhideWhenUsed="0"/>
-    <w:lsdException w:name="Colorful Grid Accent 3" w:semiHidden="0" w:uiPriority="73" w:unhideWhenUsed="0"/>
-    <w:lsdException w:name="Light Shading Accent 4" w:semiHidden="0" w:uiPriority="60" w:unhideWhenUsed="0"/>
-    <w:lsdException w:name="Light List Accent 4" w:semiHidden="0" w:uiPriority="61" w:unhideWhenUsed="0"/>
-    <w:lsdException w:name="Light Grid Accent 4" w:semiHidden="0" w:uiPriority="62" w:unhideWhenUsed="0"/>
-    <w:lsdException w:name="Medium Shading 1 Accent 4" w:semiHidden="0" w:uiPriority="63" w:unhideWhenUsed="0"/>
-    <w:lsdException w:name="Medium Shading 2 Accent 4" w:semiHidden="0" w:uiPriority="64" w:unhideWhenUsed="0"/>
-    <w:lsdException w:name="Medium List 1 Accent 4" w:semiHidden="0" w:uiPriority="65" w:unhideWhenUsed="0"/>
-    <w:lsdException w:name="Medium List 2 Accent 4" w:semiHidden="0" w:uiPriority="66" w:unhideWhenUsed="0"/>
-    <w:lsdException w:name="Medium Grid 1 Accent 4" w:semiHidden="0" w:uiPriority="67" w:unhideWhenUsed="0"/>
-    <w:lsdException w:name="Medium Grid 2 Accent 4" w:semiHidden="0" w:uiPriority="68" w:unhideWhenUsed="0"/>
-    <w:lsdException w:name="Medium Grid 3 Accent 4" w:semiHidden="0" w:uiPriority="69" w:unhideWhenUsed="0"/>
-    <w:lsdException w:name="Dark List Accent 4" w:semiHidden="0" w:uiPriority="70" w:unhideWhenUsed="0"/>
-    <w:lsdException w:name="Colorful Shading Accent 4" w:semiHidden="0" w:uiPriority="71" w:unhideWhenUsed="0"/>
-    <w:lsdException w:name="Colorful List Accent 4" w:semiHidden="0" w:uiPriority="72" w:unhideWhenUsed="0"/>
-    <w:lsdException w:name="Colorful Grid Accent 4" w:semiHidden="0" w:uiPriority="73" w:unhideWhenUsed="0"/>
-    <w:lsdException w:name="Light Shading Accent 5" w:semiHidden="0" w:uiPriority="60" w:unhideWhenUsed="0"/>
-    <w:lsdException w:name="Light List Accent 5" w:semiHidden="0" w:uiPriority="61" w:unhideWhenUsed="0"/>
-    <w:lsdException w:name="Light Grid Accent 5" w:semiHidden="0" w:uiPriority="62" w:unhideWhenUsed="0"/>
-    <w:lsdException w:name="Medium Shading 1 Accent 5" w:semiHidden="0" w:uiPriority="63" w:unhideWhenUsed="0"/>
-    <w:lsdException w:name="Medium Shading 2 Accent 5" w:semiHidden="0" w:uiPriority="64" w:unhideWhenUsed="0"/>
-    <w:lsdException w:name="Medium List 1 Accent 5" w:semiHidden="0" w:uiPriority="65" w:unhideWhenUsed="0"/>
-    <w:lsdException w:name="Medium List 2 Accent 5" w:semiHidden="0" w:uiPriority="66" w:unhideWhenUsed="0"/>
-    <w:lsdException w:name="Medium Grid 1 Accent 5" w:semiHidden="0" w:uiPriority="67" w:unhideWhenUsed="0"/>
-    <w:lsdException w:name="Medium Grid 2 Accent 5" w:semiHidden="0" w:uiPriority="68" w:unhideWhenUsed="0"/>
-    <w:lsdException w:name="Medium Grid 3 Accent 5" w:semiHidden="0" w:uiPriority="69" w:unhideWhenUsed="0"/>
-    <w:lsdException w:name="Dark List Accent 5" w:semiHidden="0" w:uiPriority="70" w:unhideWhenUsed="0"/>
-    <w:lsdException w:name="Colorful Shading Accent 5" w:semiHidden="0" w:uiPriority="71" w:unhideWhenUsed="0"/>
-    <w:lsdException w:name="Colorful List Accent 5" w:semiHidden="0" w:uiPriority="72" w:unhideWhenUsed="0"/>
-    <w:lsdException w:name="Colorful Grid Accent 5" w:semiHidden="0" w:uiPriority="73" w:unhideWhenUsed="0"/>
-    <w:lsdException w:name="Light Shading Accent 6" w:semiHidden="0" w:uiPriority="60" w:unhideWhenUsed="0"/>
-    <w:lsdException w:name="Light List Accent 6" w:semiHidden="0" w:uiPriority="61" w:unhideWhenUsed="0"/>
-    <w:lsdException w:name="Light Grid Accent 6" w:semiHidden="0" w:uiPriority="62" w:unhideWhenUsed="0"/>
-    <w:lsdException w:name="Medium Shading 1 Accent 6" w:semiHidden="0" w:uiPriority="63" w:unhideWhenUsed="0"/>
-    <w:lsdException w:name="Medium Shading 2 Accent 6" w:semiHidden="0" w:uiPriority="64" w:unhideWhenUsed="0"/>
-    <w:lsdException w:name="Medium List 1 Accent 6" w:semiHidden="0" w:uiPriority="65" w:unhideWhenUsed="0"/>
-    <w:lsdException w:name="Medium List 2 Accent 6" w:semiHidden="0" w:uiPriority="66" w:unhideWhenUsed="0"/>
-    <w:lsdException w:name="Medium Grid 1 Accent 6" w:semiHidden="0" w:uiPriority="67" w:unhideWhenUsed="0"/>
-    <w:lsdException w:name="Medium Grid 2 Accent 6" w:semiHidden="0" w:uiPriority="68" w:unhideWhenUsed="0"/>
-    <w:lsdException w:name="Medium Grid 3 Accent 6" w:semiHidden="0" w:uiPriority="69" w:unhideWhenUsed="0"/>
-    <w:lsdException w:name="Dark List Accent 6" w:semiHidden="0" w:uiPriority="70" w:unhideWhenUsed="0"/>
-    <w:lsdException w:name="Colorful Shading Accent 6" w:semiHidden="0" w:uiPriority="71" w:unhideWhenUsed="0"/>
-    <w:lsdException w:name="Colorful List Accent 6" w:semiHidden="0" w:uiPriority="72" w:unhideWhenUsed="0"/>
-    <w:lsdException w:name="Colorful Grid Accent 6" w:semiHidden="0" w:uiPriority="73" w:unhideWhenUsed="0"/>
-    <w:lsdException w:name="Subtle Emphasis" w:semiHidden="0" w:uiPriority="19" w:unhideWhenUsed="0" w:qFormat="1"/>
-    <w:lsdException w:name="Intense Emphasis" w:semiHidden="0" w:uiPriority="21" w:unhideWhenUsed="0" w:qFormat="1"/>
-    <w:lsdException w:name="Subtle Reference" w:semiHidden="0" w:uiPriority="31" w:unhideWhenUsed="0" w:qFormat="1"/>
-    <w:lsdException w:name="Intense Reference" w:semiHidden="0" w:uiPriority="32" w:unhideWhenUsed="0" w:qFormat="1"/>
-    <w:lsdException w:name="Book Title" w:semiHidden="0" w:uiPriority="33" w:unhideWhenUsed="0" w:qFormat="1"/>
-    <w:lsdException w:name="Bibliography" w:uiPriority="37"/>
-    <w:lsdException w:name="TOC Heading" w:uiPriority="39" w:qFormat="1"/>
+  <w:latentStyles w:defLockedState="0" w:defUIPriority="99" w:defSemiHidden="0" w:defUnhideWhenUsed="0" w:defQFormat="0" w:count="376">
+    <w:lsdException w:name="Normal" w:uiPriority="0" w:qFormat="1"/>
+    <w:lsdException w:name="heading 1" w:uiPriority="9" w:qFormat="1"/>
+    <w:lsdException w:name="heading 2" w:semiHidden="1" w:uiPriority="9" w:unhideWhenUsed="1" w:qFormat="1"/>
+    <w:lsdException w:name="heading 3" w:semiHidden="1" w:uiPriority="9" w:unhideWhenUsed="1" w:qFormat="1"/>
+    <w:lsdException w:name="heading 4" w:semiHidden="1" w:uiPriority="9" w:unhideWhenUsed="1" w:qFormat="1"/>
+    <w:lsdException w:name="heading 5" w:semiHidden="1" w:uiPriority="9" w:unhideWhenUsed="1" w:qFormat="1"/>
+    <w:lsdException w:name="heading 6" w:semiHidden="1" w:uiPriority="9" w:unhideWhenUsed="1" w:qFormat="1"/>
+    <w:lsdException w:name="heading 7" w:semiHidden="1" w:uiPriority="9" w:unhideWhenUsed="1" w:qFormat="1"/>
+    <w:lsdException w:name="heading 8" w:semiHidden="1" w:uiPriority="9" w:unhideWhenUsed="1" w:qFormat="1"/>
+    <w:lsdException w:name="heading 9" w:semiHidden="1" w:uiPriority="9" w:unhideWhenUsed="1" w:qFormat="1"/>
+    <w:lsdException w:name="index 1" w:semiHidden="1" w:unhideWhenUsed="1"/>
+    <w:lsdException w:name="index 2" w:semiHidden="1" w:unhideWhenUsed="1"/>
+    <w:lsdException w:name="index 3" w:semiHidden="1" w:unhideWhenUsed="1"/>
+    <w:lsdException w:name="index 4" w:semiHidden="1" w:unhideWhenUsed="1"/>
+    <w:lsdException w:name="index 5" w:semiHidden="1" w:unhideWhenUsed="1"/>
+    <w:lsdException w:name="index 6" w:semiHidden="1" w:unhideWhenUsed="1"/>
+    <w:lsdException w:name="index 7" w:semiHidden="1" w:unhideWhenUsed="1"/>
+    <w:lsdException w:name="index 8" w:semiHidden="1" w:unhideWhenUsed="1"/>
+    <w:lsdException w:name="index 9" w:semiHidden="1" w:unhideWhenUsed="1"/>
+    <w:lsdException w:name="toc 1" w:semiHidden="1" w:uiPriority="39" w:unhideWhenUsed="1"/>
+    <w:lsdException w:name="toc 2" w:semiHidden="1" w:uiPriority="39" w:unhideWhenUsed="1"/>
+    <w:lsdException w:name="toc 3" w:semiHidden="1" w:uiPriority="39" w:unhideWhenUsed="1"/>
+    <w:lsdException w:name="toc 4" w:semiHidden="1" w:uiPriority="39" w:unhideWhenUsed="1"/>
+    <w:lsdException w:name="toc 5" w:semiHidden="1" w:uiPriority="39" w:unhideWhenUsed="1"/>
+    <w:lsdException w:name="toc 6" w:semiHidden="1" w:uiPriority="39" w:unhideWhenUsed="1"/>
+    <w:lsdException w:name="toc 7" w:semiHidden="1" w:uiPriority="39" w:unhideWhenUsed="1"/>
+    <w:lsdException w:name="toc 8" w:semiHidden="1" w:uiPriority="39" w:unhideWhenUsed="1"/>
+    <w:lsdException w:name="toc 9" w:semiHidden="1" w:uiPriority="39" w:unhideWhenUsed="1"/>
+    <w:lsdException w:name="Normal Indent" w:semiHidden="1" w:unhideWhenUsed="1"/>
+    <w:lsdException w:name="footnote text" w:semiHidden="1" w:unhideWhenUsed="1"/>
+    <w:lsdException w:name="annotation text" w:semiHidden="1" w:unhideWhenUsed="1"/>
+    <w:lsdException w:name="header" w:semiHidden="1" w:unhideWhenUsed="1"/>
+    <w:lsdException w:name="footer" w:semiHidden="1" w:unhideWhenUsed="1"/>
+    <w:lsdException w:name="index heading" w:semiHidden="1" w:unhideWhenUsed="1"/>
+    <w:lsdException w:name="caption" w:semiHidden="1" w:uiPriority="35" w:unhideWhenUsed="1" w:qFormat="1"/>
+    <w:lsdException w:name="table of figures" w:semiHidden="1" w:unhideWhenUsed="1"/>
+    <w:lsdException w:name="envelope address" w:semiHidden="1" w:unhideWhenUsed="1"/>
+    <w:lsdException w:name="envelope return" w:semiHidden="1" w:unhideWhenUsed="1"/>
+    <w:lsdException w:name="footnote reference" w:semiHidden="1" w:unhideWhenUsed="1"/>
+    <w:lsdException w:name="annotation reference" w:semiHidden="1" w:unhideWhenUsed="1"/>
+    <w:lsdException w:name="line number" w:semiHidden="1" w:unhideWhenUsed="1"/>
+    <w:lsdException w:name="page number" w:semiHidden="1" w:unhideWhenUsed="1"/>
+    <w:lsdException w:name="endnote reference" w:semiHidden="1" w:unhideWhenUsed="1"/>
+    <w:lsdException w:name="endnote text" w:semiHidden="1" w:unhideWhenUsed="1"/>
+    <w:lsdException w:name="table of authorities" w:semiHidden="1" w:unhideWhenUsed="1"/>
+    <w:lsdException w:name="macro" w:semiHidden="1" w:unhideWhenUsed="1"/>
+    <w:lsdException w:name="toa heading" w:semiHidden="1" w:unhideWhenUsed="1"/>
+    <w:lsdException w:name="List" w:semiHidden="1" w:unhideWhenUsed="1"/>
+    <w:lsdException w:name="List Bullet" w:semiHidden="1" w:unhideWhenUsed="1"/>
+    <w:lsdException w:name="List Number" w:semiHidden="1" w:unhideWhenUsed="1"/>
+    <w:lsdException w:name="List 2" w:semiHidden="1" w:unhideWhenUsed="1"/>
+    <w:lsdException w:name="List 3" w:semiHidden="1" w:unhideWhenUsed="1"/>
+    <w:lsdException w:name="List 4" w:semiHidden="1" w:unhideWhenUsed="1"/>
+    <w:lsdException w:name="List 5" w:semiHidden="1" w:unhideWhenUsed="1"/>
+    <w:lsdException w:name="List Bullet 2" w:semiHidden="1" w:unhideWhenUsed="1"/>
+    <w:lsdException w:name="List Bullet 3" w:semiHidden="1" w:unhideWhenUsed="1"/>
+    <w:lsdException w:name="List Bullet 4" w:semiHidden="1" w:unhideWhenUsed="1"/>
+    <w:lsdException w:name="List Bullet 5" w:semiHidden="1" w:unhideWhenUsed="1"/>
+    <w:lsdException w:name="List Number 2" w:semiHidden="1" w:unhideWhenUsed="1"/>
+    <w:lsdException w:name="List Number 3" w:semiHidden="1" w:unhideWhenUsed="1"/>
+    <w:lsdException w:name="List Number 4" w:semiHidden="1" w:unhideWhenUsed="1"/>
+    <w:lsdException w:name="List Number 5" w:semiHidden="1" w:unhideWhenUsed="1"/>
+    <w:lsdException w:name="Title" w:uiPriority="10" w:qFormat="1"/>
+    <w:lsdException w:name="Closing" w:semiHidden="1" w:unhideWhenUsed="1"/>
+    <w:lsdException w:name="Signature" w:semiHidden="1" w:unhideWhenUsed="1"/>
+    <w:lsdException w:name="Default Paragraph Font" w:semiHidden="1" w:uiPriority="1" w:unhideWhenUsed="1"/>
+    <w:lsdException w:name="Body Text" w:semiHidden="1" w:unhideWhenUsed="1"/>
+    <w:lsdException w:name="Body Text Indent" w:semiHidden="1" w:unhideWhenUsed="1"/>
+    <w:lsdException w:name="List Continue" w:semiHidden="1" w:unhideWhenUsed="1"/>
+    <w:lsdException w:name="List Continue 2" w:semiHidden="1" w:unhideWhenUsed="1"/>
+    <w:lsdException w:name="List Continue 3" w:semiHidden="1" w:unhideWhenUsed="1"/>
+    <w:lsdException w:name="List Continue 4" w:semiHidden="1" w:unhideWhenUsed="1"/>
+    <w:lsdException w:name="List Continue 5" w:semiHidden="1" w:unhideWhenUsed="1"/>
+    <w:lsdException w:name="Message Header" w:semiHidden="1" w:unhideWhenUsed="1"/>
+    <w:lsdException w:name="Subtitle" w:uiPriority="11" w:qFormat="1"/>
+    <w:lsdException w:name="Salutation" w:semiHidden="1" w:unhideWhenUsed="1"/>
+    <w:lsdException w:name="Date" w:semiHidden="1" w:unhideWhenUsed="1"/>
+    <w:lsdException w:name="Body Text First Indent" w:semiHidden="1" w:unhideWhenUsed="1"/>
+    <w:lsdException w:name="Body Text First Indent 2" w:semiHidden="1" w:unhideWhenUsed="1"/>
+    <w:lsdException w:name="Note Heading" w:semiHidden="1" w:unhideWhenUsed="1"/>
+    <w:lsdException w:name="Body Text 2" w:semiHidden="1" w:unhideWhenUsed="1"/>
+    <w:lsdException w:name="Body Text 3" w:semiHidden="1" w:unhideWhenUsed="1"/>
+    <w:lsdException w:name="Body Text Indent 2" w:semiHidden="1" w:unhideWhenUsed="1"/>
+    <w:lsdException w:name="Body Text Indent 3" w:semiHidden="1" w:unhideWhenUsed="1"/>
+    <w:lsdException w:name="Block Text" w:semiHidden="1" w:unhideWhenUsed="1"/>
+    <w:lsdException w:name="Hyperlink" w:semiHidden="1" w:unhideWhenUsed="1"/>
+    <w:lsdException w:name="FollowedHyperlink" w:semiHidden="1" w:unhideWhenUsed="1"/>
+    <w:lsdException w:name="Strong" w:uiPriority="22" w:qFormat="1"/>
+    <w:lsdException w:name="Emphasis" w:uiPriority="20" w:qFormat="1"/>
+    <w:lsdException w:name="Document Map" w:semiHidden="1" w:unhideWhenUsed="1"/>
+    <w:lsdException w:name="Plain Text" w:semiHidden="1" w:unhideWhenUsed="1"/>
+    <w:lsdException w:name="E-mail Signature" w:semiHidden="1" w:unhideWhenUsed="1"/>
+    <w:lsdException w:name="HTML Top of Form" w:semiHidden="1" w:unhideWhenUsed="1"/>
+    <w:lsdException w:name="HTML Bottom of Form" w:semiHidden="1" w:unhideWhenUsed="1"/>
+    <w:lsdException w:name="Normal (Web)" w:semiHidden="1" w:unhideWhenUsed="1"/>
+    <w:lsdException w:name="HTML Acronym" w:semiHidden="1" w:unhideWhenUsed="1"/>
+    <w:lsdException w:name="HTML Address" w:semiHidden="1" w:unhideWhenUsed="1"/>
+    <w:lsdException w:name="HTML Cite" w:semiHidden="1" w:unhideWhenUsed="1"/>
+    <w:lsdException w:name="HTML Code" w:semiHidden="1" w:unhideWhenUsed="1"/>
+    <w:lsdException w:name="HTML Definition" w:semiHidden="1" w:unhideWhenUsed="1"/>
+    <w:lsdException w:name="HTML Keyboard" w:semiHidden="1" w:unhideWhenUsed="1"/>
+    <w:lsdException w:name="HTML Preformatted" w:semiHidden="1" w:unhideWhenUsed="1"/>
+    <w:lsdException w:name="HTML Sample" w:semiHidden="1" w:unhideWhenUsed="1"/>
+    <w:lsdException w:name="HTML Typewriter" w:semiHidden="1" w:unhideWhenUsed="1"/>
+    <w:lsdException w:name="HTML Variable" w:semiHidden="1" w:unhideWhenUsed="1"/>
+    <w:lsdException w:name="Normal Table" w:semiHidden="1" w:unhideWhenUsed="1"/>
+    <w:lsdException w:name="annotation subject" w:semiHidden="1" w:unhideWhenUsed="1"/>
+    <w:lsdException w:name="No List" w:semiHidden="1" w:unhideWhenUsed="1"/>
+    <w:lsdException w:name="Outline List 1" w:semiHidden="1" w:unhideWhenUsed="1"/>
+    <w:lsdException w:name="Outline List 2" w:semiHidden="1" w:unhideWhenUsed="1"/>
+    <w:lsdException w:name="Outline List 3" w:semiHidden="1" w:unhideWhenUsed="1"/>
+    <w:lsdException w:name="Table Simple 1" w:semiHidden="1" w:unhideWhenUsed="1"/>
+    <w:lsdException w:name="Table Simple 2" w:semiHidden="1" w:unhideWhenUsed="1"/>
+    <w:lsdException w:name="Table Simple 3" w:semiHidden="1" w:unhideWhenUsed="1"/>
+    <w:lsdException w:name="Table Classic 1" w:semiHidden="1" w:unhideWhenUsed="1"/>
+    <w:lsdException w:name="Table Classic 2" w:semiHidden="1" w:unhideWhenUsed="1"/>
+    <w:lsdException w:name="Table Classic 3" w:semiHidden="1" w:unhideWhenUsed="1"/>
+    <w:lsdException w:name="Table Classic 4" w:semiHidden="1" w:unhideWhenUsed="1"/>
+    <w:lsdException w:name="Table Colorful 1" w:semiHidden="1" w:unhideWhenUsed="1"/>
+    <w:lsdException w:name="Table Colorful 2" w:semiHidden="1" w:unhideWhenUsed="1"/>
+    <w:lsdException w:name="Table Colorful 3" w:semiHidden="1" w:unhideWhenUsed="1"/>
+    <w:lsdException w:name="Table Columns 1" w:semiHidden="1" w:unhideWhenUsed="1"/>
+    <w:lsdException w:name="Table Columns 2" w:semiHidden="1" w:unhideWhenUsed="1"/>
+    <w:lsdException w:name="Table Columns 3" w:semiHidden="1" w:unhideWhenUsed="1"/>
+    <w:lsdException w:name="Table Columns 4" w:semiHidden="1" w:unhideWhenUsed="1"/>
+    <w:lsdException w:name="Table Columns 5" w:semiHidden="1" w:unhideWhenUsed="1"/>
+    <w:lsdException w:name="Table Grid 1" w:semiHidden="1" w:unhideWhenUsed="1"/>
+    <w:lsdException w:name="Table Grid 2" w:semiHidden="1" w:unhideWhenUsed="1"/>
+    <w:lsdException w:name="Table Grid 3" w:semiHidden="1" w:unhideWhenUsed="1"/>
+    <w:lsdException w:name="Table Grid 4" w:semiHidden="1" w:unhideWhenUsed="1"/>
+    <w:lsdException w:name="Table Grid 5" w:semiHidden="1" w:unhideWhenUsed="1"/>
+    <w:lsdException w:name="Table Grid 6" w:semiHidden="1" w:unhideWhenUsed="1"/>
+    <w:lsdException w:name="Table Grid 7" w:semiHidden="1" w:unhideWhenUsed="1"/>
+    <w:lsdException w:name="Table Grid 8" w:semiHidden="1" w:unhideWhenUsed="1"/>
+    <w:lsdException w:name="Table List 1" w:semiHidden="1" w:unhideWhenUsed="1"/>
+    <w:lsdException w:name="Table List 2" w:semiHidden="1" w:unhideWhenUsed="1"/>
+    <w:lsdException w:name="Table List 3" w:semiHidden="1" w:unhideWhenUsed="1"/>
+    <w:lsdException w:name="Table List 4" w:semiHidden="1" w:unhideWhenUsed="1"/>
+    <w:lsdException w:name="Table List 5" w:semiHidden="1" w:unhideWhenUsed="1"/>
+    <w:lsdException w:name="Table List 6" w:semiHidden="1" w:unhideWhenUsed="1"/>
+    <w:lsdException w:name="Table List 7" w:semiHidden="1" w:unhideWhenUsed="1"/>
+    <w:lsdException w:name="Table List 8" w:semiHidden="1" w:unhideWhenUsed="1"/>
+    <w:lsdException w:name="Table 3D effects 1" w:semiHidden="1" w:unhideWhenUsed="1"/>
+    <w:lsdException w:name="Table 3D effects 2" w:semiHidden="1" w:unhideWhenUsed="1"/>
+    <w:lsdException w:name="Table 3D effects 3" w:semiHidden="1" w:unhideWhenUsed="1"/>
+    <w:lsdException w:name="Table Contemporary" w:semiHidden="1" w:unhideWhenUsed="1"/>
+    <w:lsdException w:name="Table Elegant" w:semiHidden="1" w:unhideWhenUsed="1"/>
+    <w:lsdException w:name="Table Professional" w:semiHidden="1" w:unhideWhenUsed="1"/>
+    <w:lsdException w:name="Table Subtle 1" w:semiHidden="1" w:unhideWhenUsed="1"/>
+    <w:lsdException w:name="Table Subtle 2" w:semiHidden="1" w:unhideWhenUsed="1"/>
+    <w:lsdException w:name="Table Web 1" w:semiHidden="1" w:unhideWhenUsed="1"/>
+    <w:lsdException w:name="Table Web 2" w:semiHidden="1" w:unhideWhenUsed="1"/>
+    <w:lsdException w:name="Table Web 3" w:semiHidden="1" w:unhideWhenUsed="1"/>
+    <w:lsdException w:name="Balloon Text" w:semiHidden="1" w:unhideWhenUsed="1"/>
+    <w:lsdException w:name="Table Grid" w:uiPriority="59"/>
+    <w:lsdException w:name="Table Theme" w:semiHidden="1" w:unhideWhenUsed="1"/>
+    <w:lsdException w:name="Placeholder Text" w:semiHidden="1"/>
+    <w:lsdException w:name="No Spacing" w:uiPriority="1" w:qFormat="1"/>
+    <w:lsdException w:name="Light Shading" w:uiPriority="60"/>
+    <w:lsdException w:name="Light List" w:uiPriority="61"/>
+    <w:lsdException w:name="Light Grid" w:uiPriority="62"/>
+    <w:lsdException w:name="Medium Shading 1" w:uiPriority="63"/>
+    <w:lsdException w:name="Medium Shading 2" w:uiPriority="64"/>
+    <w:lsdException w:name="Medium List 1" w:uiPriority="65"/>
+    <w:lsdException w:name="Medium List 2" w:uiPriority="66"/>
+    <w:lsdException w:name="Medium Grid 1" w:uiPriority="67"/>
+    <w:lsdException w:name="Medium Grid 2" w:uiPriority="68"/>
+    <w:lsdException w:name="Medium Grid 3" w:uiPriority="69"/>
+    <w:lsdException w:name="Dark List" w:uiPriority="70"/>
+    <w:lsdException w:name="Colorful Shading" w:uiPriority="71"/>
+    <w:lsdException w:name="Colorful List" w:uiPriority="72"/>
+    <w:lsdException w:name="Colorful Grid" w:uiPriority="73"/>
+    <w:lsdException w:name="Light Shading Accent 1" w:uiPriority="60"/>
+    <w:lsdException w:name="Light List Accent 1" w:uiPriority="61"/>
+    <w:lsdException w:name="Light Grid Accent 1" w:uiPriority="62"/>
+    <w:lsdException w:name="Medium Shading 1 Accent 1" w:uiPriority="63"/>
+    <w:lsdException w:name="Medium Shading 2 Accent 1" w:uiPriority="64"/>
+    <w:lsdException w:name="Medium List 1 Accent 1" w:uiPriority="65"/>
+    <w:lsdException w:name="Revision" w:semiHidden="1"/>
+    <w:lsdException w:name="List Paragraph" w:uiPriority="34" w:qFormat="1"/>
+    <w:lsdException w:name="Quote" w:uiPriority="29" w:qFormat="1"/>
+    <w:lsdException w:name="Intense Quote" w:uiPriority="30" w:qFormat="1"/>
+    <w:lsdException w:name="Medium List 2 Accent 1" w:uiPriority="66"/>
+    <w:lsdException w:name="Medium Grid 1 Accent 1" w:uiPriority="67"/>
+    <w:lsdException w:name="Medium Grid 2 Accent 1" w:uiPriority="68"/>
+    <w:lsdException w:name="Medium Grid 3 Accent 1" w:uiPriority="69"/>
+    <w:lsdException w:name="Dark List Accent 1" w:uiPriority="70"/>
+    <w:lsdException w:name="Colorful Shading Accent 1" w:uiPriority="71"/>
+    <w:lsdException w:name="Colorful List Accent 1" w:uiPriority="72"/>
+    <w:lsdException w:name="Colorful Grid Accent 1" w:uiPriority="73"/>
+    <w:lsdException w:name="Light Shading Accent 2" w:uiPriority="60"/>
+    <w:lsdException w:name="Light List Accent 2" w:uiPriority="61"/>
+    <w:lsdException w:name="Light Grid Accent 2" w:uiPriority="62"/>
+    <w:lsdException w:name="Medium Shading 1 Accent 2" w:uiPriority="63"/>
+    <w:lsdException w:name="Medium Shading 2 Accent 2" w:uiPriority="64"/>
+    <w:lsdException w:name="Medium List 1 Accent 2" w:uiPriority="65"/>
+    <w:lsdException w:name="Medium List 2 Accent 2" w:uiPriority="66"/>
+    <w:lsdException w:name="Medium Grid 1 Accent 2" w:uiPriority="67"/>
+    <w:lsdException w:name="Medium Grid 2 Accent 2" w:uiPriority="68"/>
+    <w:lsdException w:name="Medium Grid 3 Accent 2" w:uiPriority="69"/>
+    <w:lsdException w:name="Dark List Accent 2" w:uiPriority="70"/>
+    <w:lsdException w:name="Colorful Shading Accent 2" w:uiPriority="71"/>
+    <w:lsdException w:name="Colorful List Accent 2" w:uiPriority="72"/>
+    <w:lsdException w:name="Colorful Grid Accent 2" w:uiPriority="73"/>
+    <w:lsdException w:name="Light Shading Accent 3" w:uiPriority="60"/>
+    <w:lsdException w:name="Light List Accent 3" w:uiPriority="61"/>
+    <w:lsdException w:name="Light Grid Accent 3" w:uiPriority="62"/>
+    <w:lsdException w:name="Medium Shading 1 Accent 3" w:uiPriority="63"/>
+    <w:lsdException w:name="Medium Shading 2 Accent 3" w:uiPriority="64"/>
+    <w:lsdException w:name="Medium List 1 Accent 3" w:uiPriority="65"/>
+    <w:lsdException w:name="Medium List 2 Accent 3" w:uiPriority="66"/>
+    <w:lsdException w:name="Medium Grid 1 Accent 3" w:uiPriority="67"/>
+    <w:lsdException w:name="Medium Grid 2 Accent 3" w:uiPriority="68"/>
+    <w:lsdException w:name="Medium Grid 3 Accent 3" w:uiPriority="69"/>
+    <w:lsdException w:name="Dark List Accent 3" w:uiPriority="70"/>
+    <w:lsdException w:name="Colorful Shading Accent 3" w:uiPriority="71"/>
+    <w:lsdException w:name="Colorful List Accent 3" w:uiPriority="72"/>
+    <w:lsdException w:name="Colorful Grid Accent 3" w:uiPriority="73"/>
+    <w:lsdException w:name="Light Shading Accent 4" w:uiPriority="60"/>
+    <w:lsdException w:name="Light List Accent 4" w:uiPriority="61"/>
+    <w:lsdException w:name="Light Grid Accent 4" w:uiPriority="62"/>
+    <w:lsdException w:name="Medium Shading 1 Accent 4" w:uiPriority="63"/>
+    <w:lsdException w:name="Medium Shading 2 Accent 4" w:uiPriority="64"/>
+    <w:lsdException w:name="Medium List 1 Accent 4" w:uiPriority="65"/>
+    <w:lsdException w:name="Medium List 2 Accent 4" w:uiPriority="66"/>
+    <w:lsdException w:name="Medium Grid 1 Accent 4" w:uiPriority="67"/>
+    <w:lsdException w:name="Medium Grid 2 Accent 4" w:uiPriority="68"/>
+    <w:lsdException w:name="Medium Grid 3 Accent 4" w:uiPriority="69"/>
+    <w:lsdException w:name="Dark List Accent 4" w:uiPriority="70"/>
+    <w:lsdException w:name="Colorful Shading Accent 4" w:uiPriority="71"/>
+    <w:lsdException w:name="Colorful List Accent 4" w:uiPriority="72"/>
+    <w:lsdException w:name="Colorful Grid Accent 4" w:uiPriority="73"/>
+    <w:lsdException w:name="Light Shading Accent 5" w:uiPriority="60"/>
+    <w:lsdException w:name="Light List Accent 5" w:uiPriority="61"/>
+    <w:lsdException w:name="Light Grid Accent 5" w:uiPriority="62"/>
+    <w:lsdException w:name="Medium Shading 1 Accent 5" w:uiPriority="63"/>
+    <w:lsdException w:name="Medium Shading 2 Accent 5" w:uiPriority="64"/>
+    <w:lsdException w:name="Medium List 1 Accent 5" w:uiPriority="65"/>
+    <w:lsdException w:name="Medium List 2 Accent 5" w:uiPriority="66"/>
+    <w:lsdException w:name="Medium Grid 1 Accent 5" w:uiPriority="67"/>
+    <w:lsdException w:name="Medium Grid 2 Accent 5" w:uiPriority="68"/>
+    <w:lsdException w:name="Medium Grid 3 Accent 5" w:uiPriority="69"/>
+    <w:lsdException w:name="Dark List Accent 5" w:uiPriority="70"/>
+    <w:lsdException w:name="Colorful Shading Accent 5" w:uiPriority="71"/>
+    <w:lsdException w:name="Colorful List Accent 5" w:uiPriority="72"/>
+    <w:lsdException w:name="Colorful Grid Accent 5" w:uiPriority="73"/>
+    <w:lsdException w:name="Light Shading Accent 6" w:uiPriority="60"/>
+    <w:lsdException w:name="Light List Accent 6" w:uiPriority="61"/>
+    <w:lsdException w:name="Light Grid Accent 6" w:uiPriority="62"/>
+    <w:lsdException w:name="Medium Shading 1 Accent 6" w:uiPriority="63"/>
+    <w:lsdException w:name="Medium Shading 2 Accent 6" w:uiPriority="64"/>
+    <w:lsdException w:name="Medium List 1 Accent 6" w:uiPriority="65"/>
+    <w:lsdException w:name="Medium List 2 Accent 6" w:uiPriority="66"/>
+    <w:lsdException w:name="Medium Grid 1 Accent 6" w:uiPriority="67"/>
+    <w:lsdException w:name="Medium Grid 2 Accent 6" w:uiPriority="68"/>
+    <w:lsdException w:name="Medium Grid 3 Accent 6" w:uiPriority="69"/>
+    <w:lsdException w:name="Dark List Accent 6" w:uiPriority="70"/>
+    <w:lsdException w:name="Colorful Shading Accent 6" w:uiPriority="71"/>
+    <w:lsdException w:name="Colorful List Accent 6" w:uiPriority="72"/>
+    <w:lsdException w:name="Colorful Grid Accent 6" w:uiPriority="73"/>
+    <w:lsdException w:name="Subtle Emphasis" w:uiPriority="19" w:qFormat="1"/>
+    <w:lsdException w:name="Intense Emphasis" w:uiPriority="21" w:qFormat="1"/>
+    <w:lsdException w:name="Subtle Reference" w:uiPriority="31" w:qFormat="1"/>
+    <w:lsdException w:name="Intense Reference" w:uiPriority="32" w:qFormat="1"/>
+    <w:lsdException w:name="Book Title" w:uiPriority="33" w:qFormat="1"/>
+    <w:lsdException w:name="Bibliography" w:semiHidden="1" w:uiPriority="37" w:unhideWhenUsed="1"/>
+    <w:lsdException w:name="TOC Heading" w:semiHidden="1" w:uiPriority="39" w:unhideWhenUsed="1" w:qFormat="1"/>
+    <w:lsdException w:name="Plain Table 5" w:semiHidden="1" w:unhideWhenUsed="1"/>
+    <w:lsdException w:name="Grid Table Light" w:semiHidden="1" w:unhideWhenUsed="1"/>
+    <w:lsdException w:name="Grid Table 1 Light" w:semiHidden="1" w:unhideWhenUsed="1"/>
+    <w:lsdException w:name="Grid Table 2" w:semiHidden="1" w:unhideWhenUsed="1"/>
+    <w:lsdException w:name="Grid Table 3" w:semiHidden="1" w:unhideWhenUsed="1"/>
+    <w:lsdException w:name="Grid Table 4" w:uiPriority="49"/>
+    <w:lsdException w:name="Grid Table 5 Dark" w:uiPriority="50"/>
+    <w:lsdException w:name="Grid Table 6 Colorful" w:uiPriority="51"/>
+    <w:lsdException w:name="Grid Table 7 Colorful" w:uiPriority="52"/>
+    <w:lsdException w:name="Grid Table 1 Light Accent 1" w:uiPriority="46"/>
+    <w:lsdException w:name="Grid Table 2 Accent 1" w:uiPriority="47"/>
+    <w:lsdException w:name="Grid Table 3 Accent 1" w:uiPriority="48"/>
+    <w:lsdException w:name="Grid Table 4 Accent 1" w:uiPriority="49"/>
+    <w:lsdException w:name="Grid Table 5 Dark Accent 1" w:uiPriority="50"/>
+    <w:lsdException w:name="Grid Table 6 Colorful Accent 1" w:uiPriority="51"/>
+    <w:lsdException w:name="Grid Table 7 Colorful Accent 1" w:uiPriority="52"/>
+    <w:lsdException w:name="Grid Table 1 Light Accent 2" w:uiPriority="46"/>
+    <w:lsdException w:name="Grid Table 2 Accent 2" w:uiPriority="47"/>
+    <w:lsdException w:name="Grid Table 3 Accent 2" w:uiPriority="48"/>
+    <w:lsdException w:name="Grid Table 4 Accent 2" w:uiPriority="49"/>
+    <w:lsdException w:name="Grid Table 5 Dark Accent 2" w:uiPriority="50"/>
+    <w:lsdException w:name="Grid Table 6 Colorful Accent 2" w:uiPriority="51"/>
+    <w:lsdException w:name="Grid Table 7 Colorful Accent 2" w:uiPriority="52"/>
+    <w:lsdException w:name="Grid Table 1 Light Accent 3" w:uiPriority="46"/>
+    <w:lsdException w:name="Grid Table 2 Accent 3" w:uiPriority="47"/>
+    <w:lsdException w:name="Grid Table 3 Accent 3" w:uiPriority="48"/>
+    <w:lsdException w:name="Grid Table 4 Accent 3" w:uiPriority="49"/>
+    <w:lsdException w:name="Grid Table 5 Dark Accent 3" w:uiPriority="50"/>
+    <w:lsdException w:name="Grid Table 6 Colorful Accent 3" w:uiPriority="51"/>
+    <w:lsdException w:name="Grid Table 7 Colorful Accent 3" w:uiPriority="52"/>
+    <w:lsdException w:name="Grid Table 1 Light Accent 4" w:uiPriority="46"/>
+    <w:lsdException w:name="Grid Table 2 Accent 4" w:uiPriority="47"/>
+    <w:lsdException w:name="Grid Table 3 Accent 4" w:uiPriority="48"/>
+    <w:lsdException w:name="Grid Table 4 Accent 4" w:uiPriority="49"/>
+    <w:lsdException w:name="Grid Table 5 Dark Accent 4" w:uiPriority="50"/>
+    <w:lsdException w:name="Grid Table 6 Colorful Accent 4" w:uiPriority="51"/>
+    <w:lsdException w:name="Grid Table 7 Colorful Accent 4" w:uiPriority="52"/>
+    <w:lsdException w:name="Grid Table 1 Light Accent 5" w:uiPriority="46"/>
+    <w:lsdException w:name="Grid Table 2 Accent 5" w:uiPriority="47"/>
+    <w:lsdException w:name="Grid Table 3 Accent 5" w:uiPriority="48"/>
+    <w:lsdException w:name="Grid Table 4 Accent 5" w:uiPriority="49"/>
+    <w:lsdException w:name="Grid Table 5 Dark Accent 5" w:uiPriority="50"/>
+    <w:lsdException w:name="Grid Table 6 Colorful Accent 5" w:uiPriority="51"/>
+    <w:lsdException w:name="Grid Table 7 Colorful Accent 5" w:uiPriority="52"/>
+    <w:lsdException w:name="Grid Table 1 Light Accent 6" w:uiPriority="46"/>
+    <w:lsdException w:name="Grid Table 2 Accent 6" w:uiPriority="47"/>
+    <w:lsdException w:name="Grid Table 3 Accent 6" w:uiPriority="48"/>
+    <w:lsdException w:name="Grid Table 4 Accent 6" w:uiPriority="49"/>
+    <w:lsdException w:name="Grid Table 5 Dark Accent 6" w:uiPriority="50"/>
+    <w:lsdException w:name="Grid Table 6 Colorful Accent 6" w:uiPriority="51"/>
+    <w:lsdException w:name="Grid Table 7 Colorful Accent 6" w:uiPriority="52"/>
+    <w:lsdException w:name="List Table 1 Light" w:uiPriority="46"/>
+    <w:lsdException w:name="List Table 2" w:uiPriority="47"/>
+    <w:lsdException w:name="List Table 3" w:uiPriority="48"/>
+    <w:lsdException w:name="List Table 4" w:uiPriority="49"/>
+    <w:lsdException w:name="List Table 5 Dark" w:uiPriority="50"/>
+    <w:lsdException w:name="List Table 6 Colorful" w:uiPriority="51"/>
+    <w:lsdException w:name="List Table 7 Colorful" w:uiPriority="52"/>
+    <w:lsdException w:name="List Table 1 Light Accent 1" w:uiPriority="46"/>
+    <w:lsdException w:name="List Table 2 Accent 1" w:uiPriority="47"/>
+    <w:lsdException w:name="List Table 3 Accent 1" w:uiPriority="48"/>
+    <w:lsdException w:name="List Table 4 Accent 1" w:uiPriority="49"/>
+    <w:lsdException w:name="List Table 5 Dark Accent 1" w:uiPriority="50"/>
+    <w:lsdException w:name="List Table 6 Colorful Accent 1" w:uiPriority="51"/>
+    <w:lsdException w:name="List Table 7 Colorful Accent 1" w:uiPriority="52"/>
+    <w:lsdException w:name="List Table 1 Light Accent 2" w:uiPriority="46"/>
+    <w:lsdException w:name="List Table 2 Accent 2" w:uiPriority="47"/>
+    <w:lsdException w:name="List Table 3 Accent 2" w:uiPriority="48"/>
+    <w:lsdException w:name="List Table 4 Accent 2" w:uiPriority="49"/>
+    <w:lsdException w:name="List Table 5 Dark Accent 2" w:uiPriority="50"/>
+    <w:lsdException w:name="List Table 6 Colorful Accent 2" w:uiPriority="51"/>
+    <w:lsdException w:name="List Table 7 Colorful Accent 2" w:uiPriority="52"/>
+    <w:lsdException w:name="List Table 1 Light Accent 3" w:uiPriority="46"/>
+    <w:lsdException w:name="List Table 2 Accent 3" w:uiPriority="47"/>
+    <w:lsdException w:name="List Table 3 Accent 3" w:uiPriority="48"/>
+    <w:lsdException w:name="List Table 4 Accent 3" w:uiPriority="49"/>
+    <w:lsdException w:name="List Table 5 Dark Accent 3" w:uiPriority="50"/>
+    <w:lsdException w:name="List Table 6 Colorful Accent 3" w:uiPriority="51"/>
+    <w:lsdException w:name="List Table 7 Colorful Accent 3" w:uiPriority="52"/>
+    <w:lsdException w:name="List Table 1 Light Accent 4" w:uiPriority="46"/>
+    <w:lsdException w:name="List Table 2 Accent 4" w:uiPriority="47"/>
+    <w:lsdException w:name="List Table 3 Accent 4" w:uiPriority="48"/>
+    <w:lsdException w:name="List Table 4 Accent 4" w:uiPriority="49"/>
+    <w:lsdException w:name="List Table 5 Dark Accent 4" w:uiPriority="50"/>
+    <w:lsdException w:name="List Table 6 Colorful Accent 4" w:uiPriority="51"/>
+    <w:lsdException w:name="List Table 7 Colorful Accent 4" w:uiPriority="52"/>
+    <w:lsdException w:name="List Table 1 Light Accent 5" w:uiPriority="46"/>
+    <w:lsdException w:name="List Table 2 Accent 5" w:uiPriority="47"/>
+    <w:lsdException w:name="List Table 3 Accent 5" w:uiPriority="48"/>
+    <w:lsdException w:name="List Table 4 Accent 5" w:uiPriority="49"/>
+    <w:lsdException w:name="List Table 5 Dark Accent 5" w:uiPriority="50"/>
+    <w:lsdException w:name="List Table 6 Colorful Accent 5" w:uiPriority="51"/>
+    <w:lsdException w:name="List Table 7 Colorful Accent 5" w:uiPriority="52"/>
+    <w:lsdException w:name="List Table 1 Light Accent 6" w:uiPriority="46"/>
+    <w:lsdException w:name="List Table 2 Accent 6" w:uiPriority="47"/>
+    <w:lsdException w:name="List Table 3 Accent 6" w:uiPriority="48"/>
+    <w:lsdException w:name="List Table 4 Accent 6" w:uiPriority="49"/>
+    <w:lsdException w:name="List Table 5 Dark Accent 6" w:uiPriority="50"/>
+    <w:lsdException w:name="List Table 6 Colorful Accent 6" w:uiPriority="51"/>
+    <w:lsdException w:name="List Table 7 Colorful Accent 6" w:uiPriority="52"/>
+    <w:lsdException w:name="Mention" w:semiHidden="1" w:unhideWhenUsed="1"/>
+    <w:lsdException w:name="Smart Hyperlink" w:semiHidden="1" w:unhideWhenUsed="1"/>
+    <w:lsdException w:name="Hashtag" w:semiHidden="1" w:unhideWhenUsed="1"/>
+    <w:lsdException w:name="Unresolved Mention" w:semiHidden="1" w:unhideWhenUsed="1"/>
+    <w:lsdException w:name="Smart Link" w:semiHidden="1" w:unhideWhenUsed="1"/>
   </w:latentStyles>
   <w:style w:type="paragraph" w:default="1" w:styleId="Normal">
     <w:name w:val="Normal"/>
@@ -3847,6 +4011,7 @@
   <w:style w:type="character" w:default="1" w:styleId="DefaultParagraphFont">
     <w:name w:val="Default Paragraph Font"/>
     <w:uiPriority w:val="1"/>
+    <w:semiHidden/>
     <w:unhideWhenUsed/>
   </w:style>
   <w:style w:type="table" w:default="1" w:styleId="TableNormal">
@@ -3876,7 +4041,6 @@
     <w:uiPriority w:val="59"/>
     <w:rsid w:val="00786955"/>
     <w:tblPr>
-      <w:tblInd w:w="0" w:type="dxa"/>
       <w:tblBorders>
         <w:top w:val="single" w:sz="4" w:space="0" w:color="auto"/>
         <w:left w:val="single" w:sz="4" w:space="0" w:color="auto"/>
@@ -3885,290 +4049,6 @@
         <w:insideH w:val="single" w:sz="4" w:space="0" w:color="auto"/>
         <w:insideV w:val="single" w:sz="4" w:space="0" w:color="auto"/>
       </w:tblBorders>
-      <w:tblCellMar>
-        <w:top w:w="0" w:type="dxa"/>
-        <w:left w:w="108" w:type="dxa"/>
-        <w:bottom w:w="0" w:type="dxa"/>
-        <w:right w:w="108" w:type="dxa"/>
-      </w:tblCellMar>
-    </w:tblPr>
-  </w:style>
-  <w:style w:type="paragraph" w:styleId="BalloonText">
-    <w:name w:val="Balloon Text"/>
-    <w:basedOn w:val="Normal"/>
-    <w:link w:val="BalloonTextChar"/>
-    <w:uiPriority w:val="99"/>
-    <w:semiHidden/>
-    <w:unhideWhenUsed/>
-    <w:rsid w:val="00786955"/>
-    <w:rPr>
-      <w:rFonts w:ascii="Lucida Grande" w:hAnsi="Lucida Grande" w:cs="Lucida Grande"/>
-      <w:sz w:val="18"/>
-      <w:szCs w:val="18"/>
-    </w:rPr>
-  </w:style>
-  <w:style w:type="character" w:customStyle="1" w:styleId="BalloonTextChar">
-    <w:name w:val="Balloon Text Char"/>
-    <w:basedOn w:val="DefaultParagraphFont"/>
-    <w:link w:val="BalloonText"/>
-    <w:uiPriority w:val="99"/>
-    <w:semiHidden/>
-    <w:rsid w:val="00786955"/>
-    <w:rPr>
-      <w:rFonts w:ascii="Lucida Grande" w:hAnsi="Lucida Grande" w:cs="Lucida Grande"/>
-      <w:sz w:val="18"/>
-      <w:szCs w:val="18"/>
-    </w:rPr>
-  </w:style>
-  <w:style w:type="paragraph" w:styleId="Header">
-    <w:name w:val="header"/>
-    <w:basedOn w:val="Normal"/>
-    <w:link w:val="HeaderChar"/>
-    <w:uiPriority w:val="99"/>
-    <w:unhideWhenUsed/>
-    <w:rsid w:val="00786955"/>
-    <w:pPr>
-      <w:tabs>
-        <w:tab w:val="center" w:pos="4320"/>
-        <w:tab w:val="right" w:pos="8640"/>
-      </w:tabs>
-    </w:pPr>
-  </w:style>
-  <w:style w:type="character" w:customStyle="1" w:styleId="HeaderChar">
-    <w:name w:val="Header Char"/>
-    <w:basedOn w:val="DefaultParagraphFont"/>
-    <w:link w:val="Header"/>
-    <w:uiPriority w:val="99"/>
-    <w:rsid w:val="00786955"/>
-  </w:style>
-  <w:style w:type="paragraph" w:styleId="Footer">
-    <w:name w:val="footer"/>
-    <w:basedOn w:val="Normal"/>
-    <w:link w:val="FooterChar"/>
-    <w:uiPriority w:val="99"/>
-    <w:unhideWhenUsed/>
-    <w:rsid w:val="00786955"/>
-    <w:pPr>
-      <w:tabs>
-        <w:tab w:val="center" w:pos="4320"/>
-        <w:tab w:val="right" w:pos="8640"/>
-      </w:tabs>
-    </w:pPr>
-  </w:style>
-  <w:style w:type="character" w:customStyle="1" w:styleId="FooterChar">
-    <w:name w:val="Footer Char"/>
-    <w:basedOn w:val="DefaultParagraphFont"/>
-    <w:link w:val="Footer"/>
-    <w:uiPriority w:val="99"/>
-    <w:rsid w:val="00786955"/>
-  </w:style>
-</w:styles>
-</file>
-
-<file path=word/stylesWithEffects.xml><?xml version="1.0" encoding="utf-8"?>
-<w:styles xmlns:wpc="http://schemas.microsoft.com/office/word/2010/wordprocessingCanvas" xmlns:mo="http://schemas.microsoft.com/office/mac/office/2008/main" xmlns:mc="http://schemas.openxmlformats.org/markup-compatibility/2006" xmlns:mv="urn:schemas-microsoft-com:mac:vml" xmlns:o="urn:schemas-microsoft-com:office:office" xmlns:r="http://schemas.openxmlformats.org/officeDocument/2006/relationships" xmlns:m="http://schemas.openxmlformats.org/officeDocument/2006/math" xmlns:v="urn:schemas-microsoft-com:vml" xmlns:wp14="http://schemas.microsoft.com/office/word/2010/wordprocessingDrawing" xmlns:wp="http://schemas.openxmlformats.org/drawingml/2006/wordprocessingDrawing" xmlns:w10="urn:schemas-microsoft-com:office:word" xmlns:w="http://schemas.openxmlformats.org/wordprocessingml/2006/main" xmlns:w14="http://schemas.microsoft.com/office/word/2010/wordml" xmlns:wpg="http://schemas.microsoft.com/office/word/2010/wordprocessingGroup" xmlns:wpi="http://schemas.microsoft.com/office/word/2010/wordprocessingInk" xmlns:wne="http://schemas.microsoft.com/office/word/2006/wordml" xmlns:wps="http://schemas.microsoft.com/office/word/2010/wordprocessingShape" mc:Ignorable="w14 wp14">
-  <w:docDefaults>
-    <w:rPrDefault>
-      <w:rPr>
-        <w:rFonts w:asciiTheme="minorHAnsi" w:eastAsiaTheme="minorEastAsia" w:hAnsiTheme="minorHAnsi" w:cstheme="minorBidi"/>
-        <w:sz w:val="24"/>
-        <w:szCs w:val="24"/>
-        <w:lang w:val="en-CA" w:eastAsia="en-US" w:bidi="ar-SA"/>
-      </w:rPr>
-    </w:rPrDefault>
-    <w:pPrDefault/>
-  </w:docDefaults>
-  <w:latentStyles w:defLockedState="0" w:defUIPriority="99" w:defSemiHidden="1" w:defUnhideWhenUsed="1" w:defQFormat="0" w:count="276">
-    <w:lsdException w:name="Normal" w:semiHidden="0" w:uiPriority="0" w:unhideWhenUsed="0" w:qFormat="1"/>
-    <w:lsdException w:name="heading 1" w:semiHidden="0" w:uiPriority="9" w:unhideWhenUsed="0" w:qFormat="1"/>
-    <w:lsdException w:name="heading 2" w:uiPriority="9" w:qFormat="1"/>
-    <w:lsdException w:name="heading 3" w:uiPriority="9" w:qFormat="1"/>
-    <w:lsdException w:name="heading 4" w:uiPriority="9" w:qFormat="1"/>
-    <w:lsdException w:name="heading 5" w:uiPriority="9" w:qFormat="1"/>
-    <w:lsdException w:name="heading 6" w:uiPriority="9" w:qFormat="1"/>
-    <w:lsdException w:name="heading 7" w:uiPriority="9" w:qFormat="1"/>
-    <w:lsdException w:name="heading 8" w:uiPriority="9" w:qFormat="1"/>
-    <w:lsdException w:name="heading 9" w:uiPriority="9" w:qFormat="1"/>
-    <w:lsdException w:name="toc 1" w:uiPriority="39"/>
-    <w:lsdException w:name="toc 2" w:uiPriority="39"/>
-    <w:lsdException w:name="toc 3" w:uiPriority="39"/>
-    <w:lsdException w:name="toc 4" w:uiPriority="39"/>
-    <w:lsdException w:name="toc 5" w:uiPriority="39"/>
-    <w:lsdException w:name="toc 6" w:uiPriority="39"/>
-    <w:lsdException w:name="toc 7" w:uiPriority="39"/>
-    <w:lsdException w:name="toc 8" w:uiPriority="39"/>
-    <w:lsdException w:name="toc 9" w:uiPriority="39"/>
-    <w:lsdException w:name="caption" w:uiPriority="35" w:qFormat="1"/>
-    <w:lsdException w:name="Title" w:semiHidden="0" w:uiPriority="10" w:unhideWhenUsed="0" w:qFormat="1"/>
-    <w:lsdException w:name="Default Paragraph Font" w:uiPriority="1"/>
-    <w:lsdException w:name="Subtitle" w:semiHidden="0" w:uiPriority="11" w:unhideWhenUsed="0" w:qFormat="1"/>
-    <w:lsdException w:name="Strong" w:semiHidden="0" w:uiPriority="22" w:unhideWhenUsed="0" w:qFormat="1"/>
-    <w:lsdException w:name="Emphasis" w:semiHidden="0" w:uiPriority="20" w:unhideWhenUsed="0" w:qFormat="1"/>
-    <w:lsdException w:name="Table Grid" w:semiHidden="0" w:uiPriority="59" w:unhideWhenUsed="0"/>
-    <w:lsdException w:name="Placeholder Text" w:unhideWhenUsed="0"/>
-    <w:lsdException w:name="No Spacing" w:semiHidden="0" w:uiPriority="1" w:unhideWhenUsed="0" w:qFormat="1"/>
-    <w:lsdException w:name="Light Shading" w:semiHidden="0" w:uiPriority="60" w:unhideWhenUsed="0"/>
-    <w:lsdException w:name="Light List" w:semiHidden="0" w:uiPriority="61" w:unhideWhenUsed="0"/>
-    <w:lsdException w:name="Light Grid" w:semiHidden="0" w:uiPriority="62" w:unhideWhenUsed="0"/>
-    <w:lsdException w:name="Medium Shading 1" w:semiHidden="0" w:uiPriority="63" w:unhideWhenUsed="0"/>
-    <w:lsdException w:name="Medium Shading 2" w:semiHidden="0" w:uiPriority="64" w:unhideWhenUsed="0"/>
-    <w:lsdException w:name="Medium List 1" w:semiHidden="0" w:uiPriority="65" w:unhideWhenUsed="0"/>
-    <w:lsdException w:name="Medium List 2" w:semiHidden="0" w:uiPriority="66" w:unhideWhenUsed="0"/>
-    <w:lsdException w:name="Medium Grid 1" w:semiHidden="0" w:uiPriority="67" w:unhideWhenUsed="0"/>
-    <w:lsdException w:name="Medium Grid 2" w:semiHidden="0" w:uiPriority="68" w:unhideWhenUsed="0"/>
-    <w:lsdException w:name="Medium Grid 3" w:semiHidden="0" w:uiPriority="69" w:unhideWhenUsed="0"/>
-    <w:lsdException w:name="Dark List" w:semiHidden="0" w:uiPriority="70" w:unhideWhenUsed="0"/>
-    <w:lsdException w:name="Colorful Shading" w:semiHidden="0" w:uiPriority="71" w:unhideWhenUsed="0"/>
-    <w:lsdException w:name="Colorful List" w:semiHidden="0" w:uiPriority="72" w:unhideWhenUsed="0"/>
-    <w:lsdException w:name="Colorful Grid" w:semiHidden="0" w:uiPriority="73" w:unhideWhenUsed="0"/>
-    <w:lsdException w:name="Light Shading Accent 1" w:semiHidden="0" w:uiPriority="60" w:unhideWhenUsed="0"/>
-    <w:lsdException w:name="Light List Accent 1" w:semiHidden="0" w:uiPriority="61" w:unhideWhenUsed="0"/>
-    <w:lsdException w:name="Light Grid Accent 1" w:semiHidden="0" w:uiPriority="62" w:unhideWhenUsed="0"/>
-    <w:lsdException w:name="Medium Shading 1 Accent 1" w:semiHidden="0" w:uiPriority="63" w:unhideWhenUsed="0"/>
-    <w:lsdException w:name="Medium Shading 2 Accent 1" w:semiHidden="0" w:uiPriority="64" w:unhideWhenUsed="0"/>
-    <w:lsdException w:name="Medium List 1 Accent 1" w:semiHidden="0" w:uiPriority="65" w:unhideWhenUsed="0"/>
-    <w:lsdException w:name="Revision" w:unhideWhenUsed="0"/>
-    <w:lsdException w:name="List Paragraph" w:semiHidden="0" w:uiPriority="34" w:unhideWhenUsed="0" w:qFormat="1"/>
-    <w:lsdException w:name="Quote" w:semiHidden="0" w:uiPriority="29" w:unhideWhenUsed="0" w:qFormat="1"/>
-    <w:lsdException w:name="Intense Quote" w:semiHidden="0" w:uiPriority="30" w:unhideWhenUsed="0" w:qFormat="1"/>
-    <w:lsdException w:name="Medium List 2 Accent 1" w:semiHidden="0" w:uiPriority="66" w:unhideWhenUsed="0"/>
-    <w:lsdException w:name="Medium Grid 1 Accent 1" w:semiHidden="0" w:uiPriority="67" w:unhideWhenUsed="0"/>
-    <w:lsdException w:name="Medium Grid 2 Accent 1" w:semiHidden="0" w:uiPriority="68" w:unhideWhenUsed="0"/>
-    <w:lsdException w:name="Medium Grid 3 Accent 1" w:semiHidden="0" w:uiPriority="69" w:unhideWhenUsed="0"/>
-    <w:lsdException w:name="Dark List Accent 1" w:semiHidden="0" w:uiPriority="70" w:unhideWhenUsed="0"/>
-    <w:lsdException w:name="Colorful Shading Accent 1" w:semiHidden="0" w:uiPriority="71" w:unhideWhenUsed="0"/>
-    <w:lsdException w:name="Colorful List Accent 1" w:semiHidden="0" w:uiPriority="72" w:unhideWhenUsed="0"/>
-    <w:lsdException w:name="Colorful Grid Accent 1" w:semiHidden="0" w:uiPriority="73" w:unhideWhenUsed="0"/>
-    <w:lsdException w:name="Light Shading Accent 2" w:semiHidden="0" w:uiPriority="60" w:unhideWhenUsed="0"/>
-    <w:lsdException w:name="Light List Accent 2" w:semiHidden="0" w:uiPriority="61" w:unhideWhenUsed="0"/>
-    <w:lsdException w:name="Light Grid Accent 2" w:semiHidden="0" w:uiPriority="62" w:unhideWhenUsed="0"/>
-    <w:lsdException w:name="Medium Shading 1 Accent 2" w:semiHidden="0" w:uiPriority="63" w:unhideWhenUsed="0"/>
-    <w:lsdException w:name="Medium Shading 2 Accent 2" w:semiHidden="0" w:uiPriority="64" w:unhideWhenUsed="0"/>
-    <w:lsdException w:name="Medium List 1 Accent 2" w:semiHidden="0" w:uiPriority="65" w:unhideWhenUsed="0"/>
-    <w:lsdException w:name="Medium List 2 Accent 2" w:semiHidden="0" w:uiPriority="66" w:unhideWhenUsed="0"/>
-    <w:lsdException w:name="Medium Grid 1 Accent 2" w:semiHidden="0" w:uiPriority="67" w:unhideWhenUsed="0"/>
-    <w:lsdException w:name="Medium Grid 2 Accent 2" w:semiHidden="0" w:uiPriority="68" w:unhideWhenUsed="0"/>
-    <w:lsdException w:name="Medium Grid 3 Accent 2" w:semiHidden="0" w:uiPriority="69" w:unhideWhenUsed="0"/>
-    <w:lsdException w:name="Dark List Accent 2" w:semiHidden="0" w:uiPriority="70" w:unhideWhenUsed="0"/>
-    <w:lsdException w:name="Colorful Shading Accent 2" w:semiHidden="0" w:uiPriority="71" w:unhideWhenUsed="0"/>
-    <w:lsdException w:name="Colorful List Accent 2" w:semiHidden="0" w:uiPriority="72" w:unhideWhenUsed="0"/>
-    <w:lsdException w:name="Colorful Grid Accent 2" w:semiHidden="0" w:uiPriority="73" w:unhideWhenUsed="0"/>
-    <w:lsdException w:name="Light Shading Accent 3" w:semiHidden="0" w:uiPriority="60" w:unhideWhenUsed="0"/>
-    <w:lsdException w:name="Light List Accent 3" w:semiHidden="0" w:uiPriority="61" w:unhideWhenUsed="0"/>
-    <w:lsdException w:name="Light Grid Accent 3" w:semiHidden="0" w:uiPriority="62" w:unhideWhenUsed="0"/>
-    <w:lsdException w:name="Medium Shading 1 Accent 3" w:semiHidden="0" w:uiPriority="63" w:unhideWhenUsed="0"/>
-    <w:lsdException w:name="Medium Shading 2 Accent 3" w:semiHidden="0" w:uiPriority="64" w:unhideWhenUsed="0"/>
-    <w:lsdException w:name="Medium List 1 Accent 3" w:semiHidden="0" w:uiPriority="65" w:unhideWhenUsed="0"/>
-    <w:lsdException w:name="Medium List 2 Accent 3" w:semiHidden="0" w:uiPriority="66" w:unhideWhenUsed="0"/>
-    <w:lsdException w:name="Medium Grid 1 Accent 3" w:semiHidden="0" w:uiPriority="67" w:unhideWhenUsed="0"/>
-    <w:lsdException w:name="Medium Grid 2 Accent 3" w:semiHidden="0" w:uiPriority="68" w:unhideWhenUsed="0"/>
-    <w:lsdException w:name="Medium Grid 3 Accent 3" w:semiHidden="0" w:uiPriority="69" w:unhideWhenUsed="0"/>
-    <w:lsdException w:name="Dark List Accent 3" w:semiHidden="0" w:uiPriority="70" w:unhideWhenUsed="0"/>
-    <w:lsdException w:name="Colorful Shading Accent 3" w:semiHidden="0" w:uiPriority="71" w:unhideWhenUsed="0"/>
-    <w:lsdException w:name="Colorful List Accent 3" w:semiHidden="0" w:uiPriority="72" w:unhideWhenUsed="0"/>
-    <w:lsdException w:name="Colorful Grid Accent 3" w:semiHidden="0" w:uiPriority="73" w:unhideWhenUsed="0"/>
-    <w:lsdException w:name="Light Shading Accent 4" w:semiHidden="0" w:uiPriority="60" w:unhideWhenUsed="0"/>
-    <w:lsdException w:name="Light List Accent 4" w:semiHidden="0" w:uiPriority="61" w:unhideWhenUsed="0"/>
-    <w:lsdException w:name="Light Grid Accent 4" w:semiHidden="0" w:uiPriority="62" w:unhideWhenUsed="0"/>
-    <w:lsdException w:name="Medium Shading 1 Accent 4" w:semiHidden="0" w:uiPriority="63" w:unhideWhenUsed="0"/>
-    <w:lsdException w:name="Medium Shading 2 Accent 4" w:semiHidden="0" w:uiPriority="64" w:unhideWhenUsed="0"/>
-    <w:lsdException w:name="Medium List 1 Accent 4" w:semiHidden="0" w:uiPriority="65" w:unhideWhenUsed="0"/>
-    <w:lsdException w:name="Medium List 2 Accent 4" w:semiHidden="0" w:uiPriority="66" w:unhideWhenUsed="0"/>
-    <w:lsdException w:name="Medium Grid 1 Accent 4" w:semiHidden="0" w:uiPriority="67" w:unhideWhenUsed="0"/>
-    <w:lsdException w:name="Medium Grid 2 Accent 4" w:semiHidden="0" w:uiPriority="68" w:unhideWhenUsed="0"/>
-    <w:lsdException w:name="Medium Grid 3 Accent 4" w:semiHidden="0" w:uiPriority="69" w:unhideWhenUsed="0"/>
-    <w:lsdException w:name="Dark List Accent 4" w:semiHidden="0" w:uiPriority="70" w:unhideWhenUsed="0"/>
-    <w:lsdException w:name="Colorful Shading Accent 4" w:semiHidden="0" w:uiPriority="71" w:unhideWhenUsed="0"/>
-    <w:lsdException w:name="Colorful List Accent 4" w:semiHidden="0" w:uiPriority="72" w:unhideWhenUsed="0"/>
-    <w:lsdException w:name="Colorful Grid Accent 4" w:semiHidden="0" w:uiPriority="73" w:unhideWhenUsed="0"/>
-    <w:lsdException w:name="Light Shading Accent 5" w:semiHidden="0" w:uiPriority="60" w:unhideWhenUsed="0"/>
-    <w:lsdException w:name="Light List Accent 5" w:semiHidden="0" w:uiPriority="61" w:unhideWhenUsed="0"/>
-    <w:lsdException w:name="Light Grid Accent 5" w:semiHidden="0" w:uiPriority="62" w:unhideWhenUsed="0"/>
-    <w:lsdException w:name="Medium Shading 1 Accent 5" w:semiHidden="0" w:uiPriority="63" w:unhideWhenUsed="0"/>
-    <w:lsdException w:name="Medium Shading 2 Accent 5" w:semiHidden="0" w:uiPriority="64" w:unhideWhenUsed="0"/>
-    <w:lsdException w:name="Medium List 1 Accent 5" w:semiHidden="0" w:uiPriority="65" w:unhideWhenUsed="0"/>
-    <w:lsdException w:name="Medium List 2 Accent 5" w:semiHidden="0" w:uiPriority="66" w:unhideWhenUsed="0"/>
-    <w:lsdException w:name="Medium Grid 1 Accent 5" w:semiHidden="0" w:uiPriority="67" w:unhideWhenUsed="0"/>
-    <w:lsdException w:name="Medium Grid 2 Accent 5" w:semiHidden="0" w:uiPriority="68" w:unhideWhenUsed="0"/>
-    <w:lsdException w:name="Medium Grid 3 Accent 5" w:semiHidden="0" w:uiPriority="69" w:unhideWhenUsed="0"/>
-    <w:lsdException w:name="Dark List Accent 5" w:semiHidden="0" w:uiPriority="70" w:unhideWhenUsed="0"/>
-    <w:lsdException w:name="Colorful Shading Accent 5" w:semiHidden="0" w:uiPriority="71" w:unhideWhenUsed="0"/>
-    <w:lsdException w:name="Colorful List Accent 5" w:semiHidden="0" w:uiPriority="72" w:unhideWhenUsed="0"/>
-    <w:lsdException w:name="Colorful Grid Accent 5" w:semiHidden="0" w:uiPriority="73" w:unhideWhenUsed="0"/>
-    <w:lsdException w:name="Light Shading Accent 6" w:semiHidden="0" w:uiPriority="60" w:unhideWhenUsed="0"/>
-    <w:lsdException w:name="Light List Accent 6" w:semiHidden="0" w:uiPriority="61" w:unhideWhenUsed="0"/>
-    <w:lsdException w:name="Light Grid Accent 6" w:semiHidden="0" w:uiPriority="62" w:unhideWhenUsed="0"/>
-    <w:lsdException w:name="Medium Shading 1 Accent 6" w:semiHidden="0" w:uiPriority="63" w:unhideWhenUsed="0"/>
-    <w:lsdException w:name="Medium Shading 2 Accent 6" w:semiHidden="0" w:uiPriority="64" w:unhideWhenUsed="0"/>
-    <w:lsdException w:name="Medium List 1 Accent 6" w:semiHidden="0" w:uiPriority="65" w:unhideWhenUsed="0"/>
-    <w:lsdException w:name="Medium List 2 Accent 6" w:semiHidden="0" w:uiPriority="66" w:unhideWhenUsed="0"/>
-    <w:lsdException w:name="Medium Grid 1 Accent 6" w:semiHidden="0" w:uiPriority="67" w:unhideWhenUsed="0"/>
-    <w:lsdException w:name="Medium Grid 2 Accent 6" w:semiHidden="0" w:uiPriority="68" w:unhideWhenUsed="0"/>
-    <w:lsdException w:name="Medium Grid 3 Accent 6" w:semiHidden="0" w:uiPriority="69" w:unhideWhenUsed="0"/>
-    <w:lsdException w:name="Dark List Accent 6" w:semiHidden="0" w:uiPriority="70" w:unhideWhenUsed="0"/>
-    <w:lsdException w:name="Colorful Shading Accent 6" w:semiHidden="0" w:uiPriority="71" w:unhideWhenUsed="0"/>
-    <w:lsdException w:name="Colorful List Accent 6" w:semiHidden="0" w:uiPriority="72" w:unhideWhenUsed="0"/>
-    <w:lsdException w:name="Colorful Grid Accent 6" w:semiHidden="0" w:uiPriority="73" w:unhideWhenUsed="0"/>
-    <w:lsdException w:name="Subtle Emphasis" w:semiHidden="0" w:uiPriority="19" w:unhideWhenUsed="0" w:qFormat="1"/>
-    <w:lsdException w:name="Intense Emphasis" w:semiHidden="0" w:uiPriority="21" w:unhideWhenUsed="0" w:qFormat="1"/>
-    <w:lsdException w:name="Subtle Reference" w:semiHidden="0" w:uiPriority="31" w:unhideWhenUsed="0" w:qFormat="1"/>
-    <w:lsdException w:name="Intense Reference" w:semiHidden="0" w:uiPriority="32" w:unhideWhenUsed="0" w:qFormat="1"/>
-    <w:lsdException w:name="Book Title" w:semiHidden="0" w:uiPriority="33" w:unhideWhenUsed="0" w:qFormat="1"/>
-    <w:lsdException w:name="Bibliography" w:uiPriority="37"/>
-    <w:lsdException w:name="TOC Heading" w:uiPriority="39" w:qFormat="1"/>
-  </w:latentStyles>
-  <w:style w:type="paragraph" w:default="1" w:styleId="Normal">
-    <w:name w:val="Normal"/>
-    <w:qFormat/>
-    <w:rsid w:val="00786955"/>
-  </w:style>
-  <w:style w:type="character" w:default="1" w:styleId="DefaultParagraphFont">
-    <w:name w:val="Default Paragraph Font"/>
-    <w:uiPriority w:val="1"/>
-    <w:unhideWhenUsed/>
-  </w:style>
-  <w:style w:type="table" w:default="1" w:styleId="TableNormal">
-    <w:name w:val="Normal Table"/>
-    <w:uiPriority w:val="99"/>
-    <w:semiHidden/>
-    <w:unhideWhenUsed/>
-    <w:tblPr>
-      <w:tblInd w:w="0" w:type="dxa"/>
-      <w:tblCellMar>
-        <w:top w:w="0" w:type="dxa"/>
-        <w:left w:w="108" w:type="dxa"/>
-        <w:bottom w:w="0" w:type="dxa"/>
-        <w:right w:w="108" w:type="dxa"/>
-      </w:tblCellMar>
-    </w:tblPr>
-  </w:style>
-  <w:style w:type="numbering" w:default="1" w:styleId="NoList">
-    <w:name w:val="No List"/>
-    <w:uiPriority w:val="99"/>
-    <w:semiHidden/>
-    <w:unhideWhenUsed/>
-  </w:style>
-  <w:style w:type="table" w:styleId="TableGrid">
-    <w:name w:val="Table Grid"/>
-    <w:basedOn w:val="TableNormal"/>
-    <w:uiPriority w:val="59"/>
-    <w:rsid w:val="00786955"/>
-    <w:tblPr>
-      <w:tblInd w:w="0" w:type="dxa"/>
-      <w:tblBorders>
-        <w:top w:val="single" w:sz="4" w:space="0" w:color="auto"/>
-        <w:left w:val="single" w:sz="4" w:space="0" w:color="auto"/>
-        <w:bottom w:val="single" w:sz="4" w:space="0" w:color="auto"/>
-        <w:right w:val="single" w:sz="4" w:space="0" w:color="auto"/>
-        <w:insideH w:val="single" w:sz="4" w:space="0" w:color="auto"/>
-        <w:insideV w:val="single" w:sz="4" w:space="0" w:color="auto"/>
-      </w:tblBorders>
-      <w:tblCellMar>
-        <w:top w:w="0" w:type="dxa"/>
-        <w:left w:w="108" w:type="dxa"/>
-        <w:bottom w:w="0" w:type="dxa"/>
-        <w:right w:w="108" w:type="dxa"/>
-      </w:tblCellMar>
     </w:tblPr>
   </w:style>
   <w:style w:type="paragraph" w:styleId="BalloonText">
@@ -4561,4 +4441,16 @@
   </a:objectDefaults>
   <a:extraClrSchemeLst/>
 </a:theme>
+</file>
+
+<file path=customXml/item1.xml><?xml version="1.0" encoding="utf-8"?>
+<b:Sources xmlns:b="http://schemas.openxmlformats.org/officeDocument/2006/bibliography" xmlns="http://schemas.openxmlformats.org/officeDocument/2006/bibliography" SelectedStyle="/APASixthEditionOfficeOnline.xsl" StyleName="APA" Version="6"/>
+</file>
+
+<file path=customXml/itemProps1.xml><?xml version="1.0" encoding="utf-8"?>
+<ds:datastoreItem xmlns:ds="http://schemas.openxmlformats.org/officeDocument/2006/customXml" ds:itemID="{3BED671E-7120-694B-AAC9-02E97D5C16EE}">
+  <ds:schemaRefs>
+    <ds:schemaRef ds:uri="http://schemas.openxmlformats.org/officeDocument/2006/bibliography"/>
+  </ds:schemaRefs>
+</ds:datastoreItem>
 </file>
</xml_diff>